<commit_message>
[DOC] Some small format changes
</commit_message>
<xml_diff>
--- a/leapmaps/_doc/Gesture based navigation system for Google Maps using Leap Motion controller.docx
+++ b/leapmaps/_doc/Gesture based navigation system for Google Maps using Leap Motion controller.docx
@@ -112,8 +112,6 @@
         </w:rPr>
         <w:br/>
       </w:r>
-      <w:bookmarkStart w:id="0" w:name="_GoBack"/>
-      <w:bookmarkEnd w:id="0"/>
       <w:r>
         <w:rPr>
           <w:b/>
@@ -135,6 +133,8 @@
       <w:pPr>
         <w:ind w:firstLine="0"/>
       </w:pPr>
+      <w:bookmarkStart w:id="0" w:name="_GoBack"/>
+      <w:bookmarkEnd w:id="0"/>
     </w:p>
     <w:p>
       <w:pPr>
@@ -1125,19 +1125,7 @@
         <w:rPr>
           <w:lang w:val="ro-RO" w:eastAsia="ko-KR"/>
         </w:rPr>
-        <w:t xml:space="preserve">Subsemnatul Mănăstireanu </w:t>
-      </w:r>
-      <w:r>
-        <w:rPr>
-          <w:lang w:val="ro-RO" w:eastAsia="ko-KR"/>
-        </w:rPr>
-        <w:t xml:space="preserve">Marius Cristian </w:t>
-      </w:r>
-      <w:r>
-        <w:rPr>
-          <w:lang w:val="ro-RO" w:eastAsia="ko-KR"/>
-        </w:rPr>
-        <w:t>legitimat</w:t>
+        <w:t>Subsemnatul Mănăstireanu Marius Cristian legitimat</w:t>
       </w:r>
       <w:r>
         <w:rPr>
@@ -1627,7 +1615,7 @@
         </w:rPr>
         <w:fldChar w:fldCharType="separate"/>
       </w:r>
-      <w:hyperlink w:anchor="_Toc397981704" w:history="1">
+      <w:hyperlink w:anchor="_Toc398017294" w:history="1">
         <w:r>
           <w:rPr>
             <w:rStyle w:val="Hyperlink"/>
@@ -1655,7 +1643,7 @@
             <w:noProof/>
             <w:webHidden/>
           </w:rPr>
-          <w:instrText xml:space="preserve"> PAGEREF _Toc397981704 \h </w:instrText>
+          <w:instrText xml:space="preserve"> PAGEREF _Toc398017294 \h </w:instrText>
         </w:r>
         <w:r>
           <w:rPr>
@@ -1697,7 +1685,7 @@
           <w:lang w:eastAsia="en-US"/>
         </w:rPr>
       </w:pPr>
-      <w:hyperlink w:anchor="_Toc397981705" w:history="1">
+      <w:hyperlink w:anchor="_Toc398017295" w:history="1">
         <w:r>
           <w:rPr>
             <w:rStyle w:val="Hyperlink"/>
@@ -1741,7 +1729,7 @@
             <w:noProof/>
             <w:webHidden/>
           </w:rPr>
-          <w:instrText xml:space="preserve"> PAGEREF _Toc397981705 \h </w:instrText>
+          <w:instrText xml:space="preserve"> PAGEREF _Toc398017295 \h </w:instrText>
         </w:r>
         <w:r>
           <w:rPr>
@@ -1783,7 +1771,7 @@
           <w:lang w:eastAsia="en-US"/>
         </w:rPr>
       </w:pPr>
-      <w:hyperlink w:anchor="_Toc397981706" w:history="1">
+      <w:hyperlink w:anchor="_Toc398017296" w:history="1">
         <w:r>
           <w:rPr>
             <w:rStyle w:val="Hyperlink"/>
@@ -1827,7 +1815,7 @@
             <w:noProof/>
             <w:webHidden/>
           </w:rPr>
-          <w:instrText xml:space="preserve"> PAGEREF _Toc397981706 \h </w:instrText>
+          <w:instrText xml:space="preserve"> PAGEREF _Toc398017296 \h </w:instrText>
         </w:r>
         <w:r>
           <w:rPr>
@@ -1869,7 +1857,7 @@
           <w:lang w:eastAsia="en-US"/>
         </w:rPr>
       </w:pPr>
-      <w:hyperlink w:anchor="_Toc397981707" w:history="1">
+      <w:hyperlink w:anchor="_Toc398017297" w:history="1">
         <w:r>
           <w:rPr>
             <w:rStyle w:val="Hyperlink"/>
@@ -1913,7 +1901,7 @@
             <w:noProof/>
             <w:webHidden/>
           </w:rPr>
-          <w:instrText xml:space="preserve"> PAGEREF _Toc397981707 \h </w:instrText>
+          <w:instrText xml:space="preserve"> PAGEREF _Toc398017297 \h </w:instrText>
         </w:r>
         <w:r>
           <w:rPr>
@@ -1956,7 +1944,7 @@
           <w:lang w:val="en-US" w:eastAsia="en-US"/>
         </w:rPr>
       </w:pPr>
-      <w:hyperlink w:anchor="_Toc397981708" w:history="1">
+      <w:hyperlink w:anchor="_Toc398017298" w:history="1">
         <w:r>
           <w:rPr>
             <w:rStyle w:val="Hyperlink"/>
@@ -1984,7 +1972,7 @@
             <w:noProof/>
             <w:webHidden/>
           </w:rPr>
-          <w:instrText xml:space="preserve"> PAGEREF _Toc397981708 \h </w:instrText>
+          <w:instrText xml:space="preserve"> PAGEREF _Toc398017298 \h </w:instrText>
         </w:r>
         <w:r>
           <w:rPr>
@@ -2026,7 +2014,7 @@
           <w:lang w:eastAsia="en-US"/>
         </w:rPr>
       </w:pPr>
-      <w:hyperlink w:anchor="_Toc397981709" w:history="1">
+      <w:hyperlink w:anchor="_Toc398017299" w:history="1">
         <w:r>
           <w:rPr>
             <w:rStyle w:val="Hyperlink"/>
@@ -2070,7 +2058,7 @@
             <w:noProof/>
             <w:webHidden/>
           </w:rPr>
-          <w:instrText xml:space="preserve"> PAGEREF _Toc397981709 \h </w:instrText>
+          <w:instrText xml:space="preserve"> PAGEREF _Toc398017299 \h </w:instrText>
         </w:r>
         <w:r>
           <w:rPr>
@@ -2112,7 +2100,7 @@
           <w:lang w:eastAsia="en-US"/>
         </w:rPr>
       </w:pPr>
-      <w:hyperlink w:anchor="_Toc397981710" w:history="1">
+      <w:hyperlink w:anchor="_Toc398017300" w:history="1">
         <w:r>
           <w:rPr>
             <w:rStyle w:val="Hyperlink"/>
@@ -2156,7 +2144,7 @@
             <w:noProof/>
             <w:webHidden/>
           </w:rPr>
-          <w:instrText xml:space="preserve"> PAGEREF _Toc397981710 \h </w:instrText>
+          <w:instrText xml:space="preserve"> PAGEREF _Toc398017300 \h </w:instrText>
         </w:r>
         <w:r>
           <w:rPr>
@@ -2198,7 +2186,7 @@
           <w:lang w:eastAsia="en-US"/>
         </w:rPr>
       </w:pPr>
-      <w:hyperlink w:anchor="_Toc397981711" w:history="1">
+      <w:hyperlink w:anchor="_Toc398017301" w:history="1">
         <w:r>
           <w:rPr>
             <w:rStyle w:val="Hyperlink"/>
@@ -2242,7 +2230,7 @@
             <w:noProof/>
             <w:webHidden/>
           </w:rPr>
-          <w:instrText xml:space="preserve"> PAGEREF _Toc397981711 \h </w:instrText>
+          <w:instrText xml:space="preserve"> PAGEREF _Toc398017301 \h </w:instrText>
         </w:r>
         <w:r>
           <w:rPr>
@@ -2284,7 +2272,7 @@
           <w:lang w:eastAsia="en-US"/>
         </w:rPr>
       </w:pPr>
-      <w:hyperlink w:anchor="_Toc397981712" w:history="1">
+      <w:hyperlink w:anchor="_Toc398017302" w:history="1">
         <w:r>
           <w:rPr>
             <w:rStyle w:val="Hyperlink"/>
@@ -2328,7 +2316,7 @@
             <w:noProof/>
             <w:webHidden/>
           </w:rPr>
-          <w:instrText xml:space="preserve"> PAGEREF _Toc397981712 \h </w:instrText>
+          <w:instrText xml:space="preserve"> PAGEREF _Toc398017302 \h </w:instrText>
         </w:r>
         <w:r>
           <w:rPr>
@@ -2370,7 +2358,7 @@
           <w:lang w:eastAsia="en-US"/>
         </w:rPr>
       </w:pPr>
-      <w:hyperlink w:anchor="_Toc397981713" w:history="1">
+      <w:hyperlink w:anchor="_Toc398017303" w:history="1">
         <w:r>
           <w:rPr>
             <w:rStyle w:val="Hyperlink"/>
@@ -2414,7 +2402,7 @@
             <w:noProof/>
             <w:webHidden/>
           </w:rPr>
-          <w:instrText xml:space="preserve"> PAGEREF _Toc397981713 \h </w:instrText>
+          <w:instrText xml:space="preserve"> PAGEREF _Toc398017303 \h </w:instrText>
         </w:r>
         <w:r>
           <w:rPr>
@@ -2456,7 +2444,7 @@
           <w:lang w:eastAsia="en-US"/>
         </w:rPr>
       </w:pPr>
-      <w:hyperlink w:anchor="_Toc397981714" w:history="1">
+      <w:hyperlink w:anchor="_Toc398017304" w:history="1">
         <w:r>
           <w:rPr>
             <w:rStyle w:val="Hyperlink"/>
@@ -2500,7 +2488,7 @@
             <w:noProof/>
             <w:webHidden/>
           </w:rPr>
-          <w:instrText xml:space="preserve"> PAGEREF _Toc397981714 \h </w:instrText>
+          <w:instrText xml:space="preserve"> PAGEREF _Toc398017304 \h </w:instrText>
         </w:r>
         <w:r>
           <w:rPr>
@@ -2542,7 +2530,7 @@
           <w:lang w:eastAsia="en-US"/>
         </w:rPr>
       </w:pPr>
-      <w:hyperlink w:anchor="_Toc397981715" w:history="1">
+      <w:hyperlink w:anchor="_Toc398017305" w:history="1">
         <w:r>
           <w:rPr>
             <w:rStyle w:val="Hyperlink"/>
@@ -2586,7 +2574,7 @@
             <w:noProof/>
             <w:webHidden/>
           </w:rPr>
-          <w:instrText xml:space="preserve"> PAGEREF _Toc397981715 \h </w:instrText>
+          <w:instrText xml:space="preserve"> PAGEREF _Toc398017305 \h </w:instrText>
         </w:r>
         <w:r>
           <w:rPr>
@@ -2628,7 +2616,7 @@
           <w:lang w:eastAsia="en-US"/>
         </w:rPr>
       </w:pPr>
-      <w:hyperlink w:anchor="_Toc397981716" w:history="1">
+      <w:hyperlink w:anchor="_Toc398017306" w:history="1">
         <w:r>
           <w:rPr>
             <w:rStyle w:val="Hyperlink"/>
@@ -2672,7 +2660,7 @@
             <w:noProof/>
             <w:webHidden/>
           </w:rPr>
-          <w:instrText xml:space="preserve"> PAGEREF _Toc397981716 \h </w:instrText>
+          <w:instrText xml:space="preserve"> PAGEREF _Toc398017306 \h </w:instrText>
         </w:r>
         <w:r>
           <w:rPr>
@@ -2714,7 +2702,7 @@
           <w:lang w:eastAsia="en-US"/>
         </w:rPr>
       </w:pPr>
-      <w:hyperlink w:anchor="_Toc397981717" w:history="1">
+      <w:hyperlink w:anchor="_Toc398017307" w:history="1">
         <w:r>
           <w:rPr>
             <w:rStyle w:val="Hyperlink"/>
@@ -2758,7 +2746,7 @@
             <w:noProof/>
             <w:webHidden/>
           </w:rPr>
-          <w:instrText xml:space="preserve"> PAGEREF _Toc397981717 \h </w:instrText>
+          <w:instrText xml:space="preserve"> PAGEREF _Toc398017307 \h </w:instrText>
         </w:r>
         <w:r>
           <w:rPr>
@@ -2800,7 +2788,7 @@
           <w:lang w:eastAsia="en-US"/>
         </w:rPr>
       </w:pPr>
-      <w:hyperlink w:anchor="_Toc397981718" w:history="1">
+      <w:hyperlink w:anchor="_Toc398017308" w:history="1">
         <w:r>
           <w:rPr>
             <w:rStyle w:val="Hyperlink"/>
@@ -2844,7 +2832,7 @@
             <w:noProof/>
             <w:webHidden/>
           </w:rPr>
-          <w:instrText xml:space="preserve"> PAGEREF _Toc397981718 \h </w:instrText>
+          <w:instrText xml:space="preserve"> PAGEREF _Toc398017308 \h </w:instrText>
         </w:r>
         <w:r>
           <w:rPr>
@@ -2886,7 +2874,7 @@
           <w:lang w:eastAsia="en-US"/>
         </w:rPr>
       </w:pPr>
-      <w:hyperlink w:anchor="_Toc397981719" w:history="1">
+      <w:hyperlink w:anchor="_Toc398017309" w:history="1">
         <w:r>
           <w:rPr>
             <w:rStyle w:val="Hyperlink"/>
@@ -2930,7 +2918,7 @@
             <w:noProof/>
             <w:webHidden/>
           </w:rPr>
-          <w:instrText xml:space="preserve"> PAGEREF _Toc397981719 \h </w:instrText>
+          <w:instrText xml:space="preserve"> PAGEREF _Toc398017309 \h </w:instrText>
         </w:r>
         <w:r>
           <w:rPr>
@@ -2972,7 +2960,7 @@
           <w:lang w:eastAsia="en-US"/>
         </w:rPr>
       </w:pPr>
-      <w:hyperlink w:anchor="_Toc397981720" w:history="1">
+      <w:hyperlink w:anchor="_Toc398017310" w:history="1">
         <w:r>
           <w:rPr>
             <w:rStyle w:val="Hyperlink"/>
@@ -3016,7 +3004,7 @@
             <w:noProof/>
             <w:webHidden/>
           </w:rPr>
-          <w:instrText xml:space="preserve"> PAGEREF _Toc397981720 \h </w:instrText>
+          <w:instrText xml:space="preserve"> PAGEREF _Toc398017310 \h </w:instrText>
         </w:r>
         <w:r>
           <w:rPr>
@@ -3058,7 +3046,7 @@
           <w:lang w:eastAsia="en-US"/>
         </w:rPr>
       </w:pPr>
-      <w:hyperlink w:anchor="_Toc397981721" w:history="1">
+      <w:hyperlink w:anchor="_Toc398017311" w:history="1">
         <w:r>
           <w:rPr>
             <w:rStyle w:val="Hyperlink"/>
@@ -3102,7 +3090,7 @@
             <w:noProof/>
             <w:webHidden/>
           </w:rPr>
-          <w:instrText xml:space="preserve"> PAGEREF _Toc397981721 \h </w:instrText>
+          <w:instrText xml:space="preserve"> PAGEREF _Toc398017311 \h </w:instrText>
         </w:r>
         <w:r>
           <w:rPr>
@@ -3144,7 +3132,7 @@
           <w:lang w:eastAsia="en-US"/>
         </w:rPr>
       </w:pPr>
-      <w:hyperlink w:anchor="_Toc397981722" w:history="1">
+      <w:hyperlink w:anchor="_Toc398017312" w:history="1">
         <w:r>
           <w:rPr>
             <w:rStyle w:val="Hyperlink"/>
@@ -3188,7 +3176,7 @@
             <w:noProof/>
             <w:webHidden/>
           </w:rPr>
-          <w:instrText xml:space="preserve"> PAGEREF _Toc397981722 \h </w:instrText>
+          <w:instrText xml:space="preserve"> PAGEREF _Toc398017312 \h </w:instrText>
         </w:r>
         <w:r>
           <w:rPr>
@@ -3231,7 +3219,7 @@
           <w:lang w:val="en-US" w:eastAsia="en-US"/>
         </w:rPr>
       </w:pPr>
-      <w:hyperlink w:anchor="_Toc397981723" w:history="1">
+      <w:hyperlink w:anchor="_Toc398017313" w:history="1">
         <w:r>
           <w:rPr>
             <w:rStyle w:val="Hyperlink"/>
@@ -3259,7 +3247,7 @@
             <w:noProof/>
             <w:webHidden/>
           </w:rPr>
-          <w:instrText xml:space="preserve"> PAGEREF _Toc397981723 \h </w:instrText>
+          <w:instrText xml:space="preserve"> PAGEREF _Toc398017313 \h </w:instrText>
         </w:r>
         <w:r>
           <w:rPr>
@@ -3301,7 +3289,7 @@
           <w:lang w:eastAsia="en-US"/>
         </w:rPr>
       </w:pPr>
-      <w:hyperlink w:anchor="_Toc397981724" w:history="1">
+      <w:hyperlink w:anchor="_Toc398017314" w:history="1">
         <w:r>
           <w:rPr>
             <w:rStyle w:val="Hyperlink"/>
@@ -3345,7 +3333,7 @@
             <w:noProof/>
             <w:webHidden/>
           </w:rPr>
-          <w:instrText xml:space="preserve"> PAGEREF _Toc397981724 \h </w:instrText>
+          <w:instrText xml:space="preserve"> PAGEREF _Toc398017314 \h </w:instrText>
         </w:r>
         <w:r>
           <w:rPr>
@@ -3387,7 +3375,7 @@
           <w:lang w:eastAsia="en-US"/>
         </w:rPr>
       </w:pPr>
-      <w:hyperlink w:anchor="_Toc397981725" w:history="1">
+      <w:hyperlink w:anchor="_Toc398017315" w:history="1">
         <w:r>
           <w:rPr>
             <w:rStyle w:val="Hyperlink"/>
@@ -3431,7 +3419,7 @@
             <w:noProof/>
             <w:webHidden/>
           </w:rPr>
-          <w:instrText xml:space="preserve"> PAGEREF _Toc397981725 \h </w:instrText>
+          <w:instrText xml:space="preserve"> PAGEREF _Toc398017315 \h </w:instrText>
         </w:r>
         <w:r>
           <w:rPr>
@@ -3473,7 +3461,7 @@
           <w:lang w:eastAsia="en-US"/>
         </w:rPr>
       </w:pPr>
-      <w:hyperlink w:anchor="_Toc397981726" w:history="1">
+      <w:hyperlink w:anchor="_Toc398017316" w:history="1">
         <w:r>
           <w:rPr>
             <w:rStyle w:val="Hyperlink"/>
@@ -3517,7 +3505,7 @@
             <w:noProof/>
             <w:webHidden/>
           </w:rPr>
-          <w:instrText xml:space="preserve"> PAGEREF _Toc397981726 \h </w:instrText>
+          <w:instrText xml:space="preserve"> PAGEREF _Toc398017316 \h </w:instrText>
         </w:r>
         <w:r>
           <w:rPr>
@@ -3559,7 +3547,7 @@
           <w:lang w:eastAsia="en-US"/>
         </w:rPr>
       </w:pPr>
-      <w:hyperlink w:anchor="_Toc397981727" w:history="1">
+      <w:hyperlink w:anchor="_Toc398017317" w:history="1">
         <w:r>
           <w:rPr>
             <w:rStyle w:val="Hyperlink"/>
@@ -3603,7 +3591,7 @@
             <w:noProof/>
             <w:webHidden/>
           </w:rPr>
-          <w:instrText xml:space="preserve"> PAGEREF _Toc397981727 \h </w:instrText>
+          <w:instrText xml:space="preserve"> PAGEREF _Toc398017317 \h </w:instrText>
         </w:r>
         <w:r>
           <w:rPr>
@@ -3645,7 +3633,7 @@
           <w:lang w:eastAsia="en-US"/>
         </w:rPr>
       </w:pPr>
-      <w:hyperlink w:anchor="_Toc397981728" w:history="1">
+      <w:hyperlink w:anchor="_Toc398017318" w:history="1">
         <w:r>
           <w:rPr>
             <w:rStyle w:val="Hyperlink"/>
@@ -3689,7 +3677,7 @@
             <w:noProof/>
             <w:webHidden/>
           </w:rPr>
-          <w:instrText xml:space="preserve"> PAGEREF _Toc397981728 \h </w:instrText>
+          <w:instrText xml:space="preserve"> PAGEREF _Toc398017318 \h </w:instrText>
         </w:r>
         <w:r>
           <w:rPr>
@@ -3731,7 +3719,7 @@
           <w:lang w:eastAsia="en-US"/>
         </w:rPr>
       </w:pPr>
-      <w:hyperlink w:anchor="_Toc397981729" w:history="1">
+      <w:hyperlink w:anchor="_Toc398017319" w:history="1">
         <w:r>
           <w:rPr>
             <w:rStyle w:val="Hyperlink"/>
@@ -3775,7 +3763,7 @@
             <w:noProof/>
             <w:webHidden/>
           </w:rPr>
-          <w:instrText xml:space="preserve"> PAGEREF _Toc397981729 \h </w:instrText>
+          <w:instrText xml:space="preserve"> PAGEREF _Toc398017319 \h </w:instrText>
         </w:r>
         <w:r>
           <w:rPr>
@@ -3817,7 +3805,7 @@
           <w:lang w:eastAsia="en-US"/>
         </w:rPr>
       </w:pPr>
-      <w:hyperlink w:anchor="_Toc397981730" w:history="1">
+      <w:hyperlink w:anchor="_Toc398017320" w:history="1">
         <w:r>
           <w:rPr>
             <w:rStyle w:val="Hyperlink"/>
@@ -3861,7 +3849,7 @@
             <w:noProof/>
             <w:webHidden/>
           </w:rPr>
-          <w:instrText xml:space="preserve"> PAGEREF _Toc397981730 \h </w:instrText>
+          <w:instrText xml:space="preserve"> PAGEREF _Toc398017320 \h </w:instrText>
         </w:r>
         <w:r>
           <w:rPr>
@@ -3903,7 +3891,7 @@
           <w:lang w:eastAsia="en-US"/>
         </w:rPr>
       </w:pPr>
-      <w:hyperlink w:anchor="_Toc397981731" w:history="1">
+      <w:hyperlink w:anchor="_Toc398017321" w:history="1">
         <w:r>
           <w:rPr>
             <w:rStyle w:val="Hyperlink"/>
@@ -3947,7 +3935,7 @@
             <w:noProof/>
             <w:webHidden/>
           </w:rPr>
-          <w:instrText xml:space="preserve"> PAGEREF _Toc397981731 \h </w:instrText>
+          <w:instrText xml:space="preserve"> PAGEREF _Toc398017321 \h </w:instrText>
         </w:r>
         <w:r>
           <w:rPr>
@@ -3989,7 +3977,7 @@
           <w:lang w:eastAsia="en-US"/>
         </w:rPr>
       </w:pPr>
-      <w:hyperlink w:anchor="_Toc397981732" w:history="1">
+      <w:hyperlink w:anchor="_Toc398017322" w:history="1">
         <w:r>
           <w:rPr>
             <w:rStyle w:val="Hyperlink"/>
@@ -4033,7 +4021,7 @@
             <w:noProof/>
             <w:webHidden/>
           </w:rPr>
-          <w:instrText xml:space="preserve"> PAGEREF _Toc397981732 \h </w:instrText>
+          <w:instrText xml:space="preserve"> PAGEREF _Toc398017322 \h </w:instrText>
         </w:r>
         <w:r>
           <w:rPr>
@@ -4075,7 +4063,7 @@
           <w:lang w:eastAsia="en-US"/>
         </w:rPr>
       </w:pPr>
-      <w:hyperlink w:anchor="_Toc397981733" w:history="1">
+      <w:hyperlink w:anchor="_Toc398017323" w:history="1">
         <w:r>
           <w:rPr>
             <w:rStyle w:val="Hyperlink"/>
@@ -4119,7 +4107,7 @@
             <w:noProof/>
             <w:webHidden/>
           </w:rPr>
-          <w:instrText xml:space="preserve"> PAGEREF _Toc397981733 \h </w:instrText>
+          <w:instrText xml:space="preserve"> PAGEREF _Toc398017323 \h </w:instrText>
         </w:r>
         <w:r>
           <w:rPr>
@@ -4161,7 +4149,7 @@
           <w:lang w:eastAsia="en-US"/>
         </w:rPr>
       </w:pPr>
-      <w:hyperlink w:anchor="_Toc397981734" w:history="1">
+      <w:hyperlink w:anchor="_Toc398017324" w:history="1">
         <w:r>
           <w:rPr>
             <w:rStyle w:val="Hyperlink"/>
@@ -4205,7 +4193,7 @@
             <w:noProof/>
             <w:webHidden/>
           </w:rPr>
-          <w:instrText xml:space="preserve"> PAGEREF _Toc397981734 \h </w:instrText>
+          <w:instrText xml:space="preserve"> PAGEREF _Toc398017324 \h </w:instrText>
         </w:r>
         <w:r>
           <w:rPr>
@@ -4247,7 +4235,7 @@
           <w:lang w:eastAsia="en-US"/>
         </w:rPr>
       </w:pPr>
-      <w:hyperlink w:anchor="_Toc397981735" w:history="1">
+      <w:hyperlink w:anchor="_Toc398017325" w:history="1">
         <w:r>
           <w:rPr>
             <w:rStyle w:val="Hyperlink"/>
@@ -4291,7 +4279,7 @@
             <w:noProof/>
             <w:webHidden/>
           </w:rPr>
-          <w:instrText xml:space="preserve"> PAGEREF _Toc397981735 \h </w:instrText>
+          <w:instrText xml:space="preserve"> PAGEREF _Toc398017325 \h </w:instrText>
         </w:r>
         <w:r>
           <w:rPr>
@@ -4333,7 +4321,7 @@
           <w:lang w:eastAsia="en-US"/>
         </w:rPr>
       </w:pPr>
-      <w:hyperlink w:anchor="_Toc397981736" w:history="1">
+      <w:hyperlink w:anchor="_Toc398017326" w:history="1">
         <w:r>
           <w:rPr>
             <w:rStyle w:val="Hyperlink"/>
@@ -4377,7 +4365,7 @@
             <w:noProof/>
             <w:webHidden/>
           </w:rPr>
-          <w:instrText xml:space="preserve"> PAGEREF _Toc397981736 \h </w:instrText>
+          <w:instrText xml:space="preserve"> PAGEREF _Toc398017326 \h </w:instrText>
         </w:r>
         <w:r>
           <w:rPr>
@@ -4419,7 +4407,7 @@
           <w:lang w:eastAsia="en-US"/>
         </w:rPr>
       </w:pPr>
-      <w:hyperlink w:anchor="_Toc397981737" w:history="1">
+      <w:hyperlink w:anchor="_Toc398017327" w:history="1">
         <w:r>
           <w:rPr>
             <w:rStyle w:val="Hyperlink"/>
@@ -4463,7 +4451,7 @@
             <w:noProof/>
             <w:webHidden/>
           </w:rPr>
-          <w:instrText xml:space="preserve"> PAGEREF _Toc397981737 \h </w:instrText>
+          <w:instrText xml:space="preserve"> PAGEREF _Toc398017327 \h </w:instrText>
         </w:r>
         <w:r>
           <w:rPr>
@@ -4505,7 +4493,7 @@
           <w:lang w:eastAsia="en-US"/>
         </w:rPr>
       </w:pPr>
-      <w:hyperlink w:anchor="_Toc397981738" w:history="1">
+      <w:hyperlink w:anchor="_Toc398017328" w:history="1">
         <w:r>
           <w:rPr>
             <w:rStyle w:val="Hyperlink"/>
@@ -4549,7 +4537,7 @@
             <w:noProof/>
             <w:webHidden/>
           </w:rPr>
-          <w:instrText xml:space="preserve"> PAGEREF _Toc397981738 \h </w:instrText>
+          <w:instrText xml:space="preserve"> PAGEREF _Toc398017328 \h </w:instrText>
         </w:r>
         <w:r>
           <w:rPr>
@@ -4591,7 +4579,7 @@
           <w:lang w:eastAsia="en-US"/>
         </w:rPr>
       </w:pPr>
-      <w:hyperlink w:anchor="_Toc397981739" w:history="1">
+      <w:hyperlink w:anchor="_Toc398017329" w:history="1">
         <w:r>
           <w:rPr>
             <w:rStyle w:val="Hyperlink"/>
@@ -4635,7 +4623,7 @@
             <w:noProof/>
             <w:webHidden/>
           </w:rPr>
-          <w:instrText xml:space="preserve"> PAGEREF _Toc397981739 \h </w:instrText>
+          <w:instrText xml:space="preserve"> PAGEREF _Toc398017329 \h </w:instrText>
         </w:r>
         <w:r>
           <w:rPr>
@@ -4677,7 +4665,7 @@
           <w:lang w:eastAsia="en-US"/>
         </w:rPr>
       </w:pPr>
-      <w:hyperlink w:anchor="_Toc397981740" w:history="1">
+      <w:hyperlink w:anchor="_Toc398017330" w:history="1">
         <w:r>
           <w:rPr>
             <w:rStyle w:val="Hyperlink"/>
@@ -4721,7 +4709,7 @@
             <w:noProof/>
             <w:webHidden/>
           </w:rPr>
-          <w:instrText xml:space="preserve"> PAGEREF _Toc397981740 \h </w:instrText>
+          <w:instrText xml:space="preserve"> PAGEREF _Toc398017330 \h </w:instrText>
         </w:r>
         <w:r>
           <w:rPr>
@@ -4763,7 +4751,7 @@
           <w:lang w:eastAsia="en-US"/>
         </w:rPr>
       </w:pPr>
-      <w:hyperlink w:anchor="_Toc397981741" w:history="1">
+      <w:hyperlink w:anchor="_Toc398017331" w:history="1">
         <w:r>
           <w:rPr>
             <w:rStyle w:val="Hyperlink"/>
@@ -4807,7 +4795,7 @@
             <w:noProof/>
             <w:webHidden/>
           </w:rPr>
-          <w:instrText xml:space="preserve"> PAGEREF _Toc397981741 \h </w:instrText>
+          <w:instrText xml:space="preserve"> PAGEREF _Toc398017331 \h </w:instrText>
         </w:r>
         <w:r>
           <w:rPr>
@@ -4849,7 +4837,7 @@
           <w:lang w:eastAsia="en-US"/>
         </w:rPr>
       </w:pPr>
-      <w:hyperlink w:anchor="_Toc397981742" w:history="1">
+      <w:hyperlink w:anchor="_Toc398017332" w:history="1">
         <w:r>
           <w:rPr>
             <w:rStyle w:val="Hyperlink"/>
@@ -4893,7 +4881,7 @@
             <w:noProof/>
             <w:webHidden/>
           </w:rPr>
-          <w:instrText xml:space="preserve"> PAGEREF _Toc397981742 \h </w:instrText>
+          <w:instrText xml:space="preserve"> PAGEREF _Toc398017332 \h </w:instrText>
         </w:r>
         <w:r>
           <w:rPr>
@@ -4936,7 +4924,7 @@
           <w:lang w:val="en-US" w:eastAsia="en-US"/>
         </w:rPr>
       </w:pPr>
-      <w:hyperlink w:anchor="_Toc397981743" w:history="1">
+      <w:hyperlink w:anchor="_Toc398017333" w:history="1">
         <w:r>
           <w:rPr>
             <w:rStyle w:val="Hyperlink"/>
@@ -4964,7 +4952,7 @@
             <w:noProof/>
             <w:webHidden/>
           </w:rPr>
-          <w:instrText xml:space="preserve"> PAGEREF _Toc397981743 \h </w:instrText>
+          <w:instrText xml:space="preserve"> PAGEREF _Toc398017333 \h </w:instrText>
         </w:r>
         <w:r>
           <w:rPr>
@@ -5006,7 +4994,7 @@
           <w:lang w:eastAsia="en-US"/>
         </w:rPr>
       </w:pPr>
-      <w:hyperlink w:anchor="_Toc397981744" w:history="1">
+      <w:hyperlink w:anchor="_Toc398017334" w:history="1">
         <w:r>
           <w:rPr>
             <w:rStyle w:val="Hyperlink"/>
@@ -5050,7 +5038,7 @@
             <w:noProof/>
             <w:webHidden/>
           </w:rPr>
-          <w:instrText xml:space="preserve"> PAGEREF _Toc397981744 \h </w:instrText>
+          <w:instrText xml:space="preserve"> PAGEREF _Toc398017334 \h </w:instrText>
         </w:r>
         <w:r>
           <w:rPr>
@@ -5092,7 +5080,7 @@
           <w:lang w:eastAsia="en-US"/>
         </w:rPr>
       </w:pPr>
-      <w:hyperlink w:anchor="_Toc397981745" w:history="1">
+      <w:hyperlink w:anchor="_Toc398017335" w:history="1">
         <w:r>
           <w:rPr>
             <w:rStyle w:val="Hyperlink"/>
@@ -5136,7 +5124,7 @@
             <w:noProof/>
             <w:webHidden/>
           </w:rPr>
-          <w:instrText xml:space="preserve"> PAGEREF _Toc397981745 \h </w:instrText>
+          <w:instrText xml:space="preserve"> PAGEREF _Toc398017335 \h </w:instrText>
         </w:r>
         <w:r>
           <w:rPr>
@@ -5178,7 +5166,7 @@
           <w:lang w:eastAsia="en-US"/>
         </w:rPr>
       </w:pPr>
-      <w:hyperlink w:anchor="_Toc397981746" w:history="1">
+      <w:hyperlink w:anchor="_Toc398017336" w:history="1">
         <w:r>
           <w:rPr>
             <w:rStyle w:val="Hyperlink"/>
@@ -5222,7 +5210,7 @@
             <w:noProof/>
             <w:webHidden/>
           </w:rPr>
-          <w:instrText xml:space="preserve"> PAGEREF _Toc397981746 \h </w:instrText>
+          <w:instrText xml:space="preserve"> PAGEREF _Toc398017336 \h </w:instrText>
         </w:r>
         <w:r>
           <w:rPr>
@@ -5264,7 +5252,7 @@
           <w:lang w:eastAsia="en-US"/>
         </w:rPr>
       </w:pPr>
-      <w:hyperlink w:anchor="_Toc397981747" w:history="1">
+      <w:hyperlink w:anchor="_Toc398017337" w:history="1">
         <w:r>
           <w:rPr>
             <w:rStyle w:val="Hyperlink"/>
@@ -5308,7 +5296,7 @@
             <w:noProof/>
             <w:webHidden/>
           </w:rPr>
-          <w:instrText xml:space="preserve"> PAGEREF _Toc397981747 \h </w:instrText>
+          <w:instrText xml:space="preserve"> PAGEREF _Toc398017337 \h </w:instrText>
         </w:r>
         <w:r>
           <w:rPr>
@@ -5350,7 +5338,7 @@
           <w:lang w:eastAsia="en-US"/>
         </w:rPr>
       </w:pPr>
-      <w:hyperlink w:anchor="_Toc397981748" w:history="1">
+      <w:hyperlink w:anchor="_Toc398017338" w:history="1">
         <w:r>
           <w:rPr>
             <w:rStyle w:val="Hyperlink"/>
@@ -5394,7 +5382,7 @@
             <w:noProof/>
             <w:webHidden/>
           </w:rPr>
-          <w:instrText xml:space="preserve"> PAGEREF _Toc397981748 \h </w:instrText>
+          <w:instrText xml:space="preserve"> PAGEREF _Toc398017338 \h </w:instrText>
         </w:r>
         <w:r>
           <w:rPr>
@@ -5436,7 +5424,7 @@
           <w:lang w:eastAsia="en-US"/>
         </w:rPr>
       </w:pPr>
-      <w:hyperlink w:anchor="_Toc397981749" w:history="1">
+      <w:hyperlink w:anchor="_Toc398017339" w:history="1">
         <w:r>
           <w:rPr>
             <w:rStyle w:val="Hyperlink"/>
@@ -5480,7 +5468,7 @@
             <w:noProof/>
             <w:webHidden/>
           </w:rPr>
-          <w:instrText xml:space="preserve"> PAGEREF _Toc397981749 \h </w:instrText>
+          <w:instrText xml:space="preserve"> PAGEREF _Toc398017339 \h </w:instrText>
         </w:r>
         <w:r>
           <w:rPr>
@@ -5522,7 +5510,7 @@
           <w:lang w:eastAsia="en-US"/>
         </w:rPr>
       </w:pPr>
-      <w:hyperlink w:anchor="_Toc397981750" w:history="1">
+      <w:hyperlink w:anchor="_Toc398017340" w:history="1">
         <w:r>
           <w:rPr>
             <w:rStyle w:val="Hyperlink"/>
@@ -5566,7 +5554,7 @@
             <w:noProof/>
             <w:webHidden/>
           </w:rPr>
-          <w:instrText xml:space="preserve"> PAGEREF _Toc397981750 \h </w:instrText>
+          <w:instrText xml:space="preserve"> PAGEREF _Toc398017340 \h </w:instrText>
         </w:r>
         <w:r>
           <w:rPr>
@@ -5608,7 +5596,7 @@
           <w:lang w:eastAsia="en-US"/>
         </w:rPr>
       </w:pPr>
-      <w:hyperlink w:anchor="_Toc397981751" w:history="1">
+      <w:hyperlink w:anchor="_Toc398017341" w:history="1">
         <w:r>
           <w:rPr>
             <w:rStyle w:val="Hyperlink"/>
@@ -5652,7 +5640,7 @@
             <w:noProof/>
             <w:webHidden/>
           </w:rPr>
-          <w:instrText xml:space="preserve"> PAGEREF _Toc397981751 \h </w:instrText>
+          <w:instrText xml:space="preserve"> PAGEREF _Toc398017341 \h </w:instrText>
         </w:r>
         <w:r>
           <w:rPr>
@@ -5695,7 +5683,7 @@
           <w:lang w:val="en-US" w:eastAsia="en-US"/>
         </w:rPr>
       </w:pPr>
-      <w:hyperlink w:anchor="_Toc397981752" w:history="1">
+      <w:hyperlink w:anchor="_Toc398017342" w:history="1">
         <w:r>
           <w:rPr>
             <w:rStyle w:val="Hyperlink"/>
@@ -5723,7 +5711,7 @@
             <w:noProof/>
             <w:webHidden/>
           </w:rPr>
-          <w:instrText xml:space="preserve"> PAGEREF _Toc397981752 \h </w:instrText>
+          <w:instrText xml:space="preserve"> PAGEREF _Toc398017342 \h </w:instrText>
         </w:r>
         <w:r>
           <w:rPr>
@@ -5765,7 +5753,7 @@
           <w:lang w:eastAsia="en-US"/>
         </w:rPr>
       </w:pPr>
-      <w:hyperlink w:anchor="_Toc397981753" w:history="1">
+      <w:hyperlink w:anchor="_Toc398017343" w:history="1">
         <w:r>
           <w:rPr>
             <w:rStyle w:val="Hyperlink"/>
@@ -5809,7 +5797,7 @@
             <w:noProof/>
             <w:webHidden/>
           </w:rPr>
-          <w:instrText xml:space="preserve"> PAGEREF _Toc397981753 \h </w:instrText>
+          <w:instrText xml:space="preserve"> PAGEREF _Toc398017343 \h </w:instrText>
         </w:r>
         <w:r>
           <w:rPr>
@@ -5851,7 +5839,7 @@
           <w:lang w:eastAsia="en-US"/>
         </w:rPr>
       </w:pPr>
-      <w:hyperlink w:anchor="_Toc397981754" w:history="1">
+      <w:hyperlink w:anchor="_Toc398017344" w:history="1">
         <w:r>
           <w:rPr>
             <w:rStyle w:val="Hyperlink"/>
@@ -5895,7 +5883,7 @@
             <w:noProof/>
             <w:webHidden/>
           </w:rPr>
-          <w:instrText xml:space="preserve"> PAGEREF _Toc397981754 \h </w:instrText>
+          <w:instrText xml:space="preserve"> PAGEREF _Toc398017344 \h </w:instrText>
         </w:r>
         <w:r>
           <w:rPr>
@@ -5937,7 +5925,7 @@
           <w:lang w:eastAsia="en-US"/>
         </w:rPr>
       </w:pPr>
-      <w:hyperlink w:anchor="_Toc397981755" w:history="1">
+      <w:hyperlink w:anchor="_Toc398017345" w:history="1">
         <w:r>
           <w:rPr>
             <w:rStyle w:val="Hyperlink"/>
@@ -5981,7 +5969,7 @@
             <w:noProof/>
             <w:webHidden/>
           </w:rPr>
-          <w:instrText xml:space="preserve"> PAGEREF _Toc397981755 \h </w:instrText>
+          <w:instrText xml:space="preserve"> PAGEREF _Toc398017345 \h </w:instrText>
         </w:r>
         <w:r>
           <w:rPr>
@@ -6023,7 +6011,7 @@
           <w:lang w:eastAsia="en-US"/>
         </w:rPr>
       </w:pPr>
-      <w:hyperlink w:anchor="_Toc397981756" w:history="1">
+      <w:hyperlink w:anchor="_Toc398017346" w:history="1">
         <w:r>
           <w:rPr>
             <w:rStyle w:val="Hyperlink"/>
@@ -6067,7 +6055,7 @@
             <w:noProof/>
             <w:webHidden/>
           </w:rPr>
-          <w:instrText xml:space="preserve"> PAGEREF _Toc397981756 \h </w:instrText>
+          <w:instrText xml:space="preserve"> PAGEREF _Toc398017346 \h </w:instrText>
         </w:r>
         <w:r>
           <w:rPr>
@@ -6087,7 +6075,7 @@
             <w:noProof/>
             <w:webHidden/>
           </w:rPr>
-          <w:t>34</w:t>
+          <w:t>35</w:t>
         </w:r>
         <w:r>
           <w:rPr>
@@ -6109,7 +6097,7 @@
           <w:lang w:eastAsia="en-US"/>
         </w:rPr>
       </w:pPr>
-      <w:hyperlink w:anchor="_Toc397981757" w:history="1">
+      <w:hyperlink w:anchor="_Toc398017347" w:history="1">
         <w:r>
           <w:rPr>
             <w:rStyle w:val="Hyperlink"/>
@@ -6153,7 +6141,7 @@
             <w:noProof/>
             <w:webHidden/>
           </w:rPr>
-          <w:instrText xml:space="preserve"> PAGEREF _Toc397981757 \h </w:instrText>
+          <w:instrText xml:space="preserve"> PAGEREF _Toc398017347 \h </w:instrText>
         </w:r>
         <w:r>
           <w:rPr>
@@ -6173,7 +6161,7 @@
             <w:noProof/>
             <w:webHidden/>
           </w:rPr>
-          <w:t>36</w:t>
+          <w:t>37</w:t>
         </w:r>
         <w:r>
           <w:rPr>
@@ -6195,7 +6183,7 @@
           <w:lang w:eastAsia="en-US"/>
         </w:rPr>
       </w:pPr>
-      <w:hyperlink w:anchor="_Toc397981758" w:history="1">
+      <w:hyperlink w:anchor="_Toc398017348" w:history="1">
         <w:r>
           <w:rPr>
             <w:rStyle w:val="Hyperlink"/>
@@ -6239,7 +6227,7 @@
             <w:noProof/>
             <w:webHidden/>
           </w:rPr>
-          <w:instrText xml:space="preserve"> PAGEREF _Toc397981758 \h </w:instrText>
+          <w:instrText xml:space="preserve"> PAGEREF _Toc398017348 \h </w:instrText>
         </w:r>
         <w:r>
           <w:rPr>
@@ -6259,7 +6247,7 @@
             <w:noProof/>
             <w:webHidden/>
           </w:rPr>
-          <w:t>38</w:t>
+          <w:t>39</w:t>
         </w:r>
         <w:r>
           <w:rPr>
@@ -6281,7 +6269,7 @@
           <w:lang w:eastAsia="en-US"/>
         </w:rPr>
       </w:pPr>
-      <w:hyperlink w:anchor="_Toc397981759" w:history="1">
+      <w:hyperlink w:anchor="_Toc398017349" w:history="1">
         <w:r>
           <w:rPr>
             <w:rStyle w:val="Hyperlink"/>
@@ -6325,7 +6313,7 @@
             <w:noProof/>
             <w:webHidden/>
           </w:rPr>
-          <w:instrText xml:space="preserve"> PAGEREF _Toc397981759 \h </w:instrText>
+          <w:instrText xml:space="preserve"> PAGEREF _Toc398017349 \h </w:instrText>
         </w:r>
         <w:r>
           <w:rPr>
@@ -6345,7 +6333,7 @@
             <w:noProof/>
             <w:webHidden/>
           </w:rPr>
-          <w:t>40</w:t>
+          <w:t>41</w:t>
         </w:r>
         <w:r>
           <w:rPr>
@@ -6367,7 +6355,7 @@
           <w:lang w:eastAsia="en-US"/>
         </w:rPr>
       </w:pPr>
-      <w:hyperlink w:anchor="_Toc397981760" w:history="1">
+      <w:hyperlink w:anchor="_Toc398017350" w:history="1">
         <w:r>
           <w:rPr>
             <w:rStyle w:val="Hyperlink"/>
@@ -6411,7 +6399,7 @@
             <w:noProof/>
             <w:webHidden/>
           </w:rPr>
-          <w:instrText xml:space="preserve"> PAGEREF _Toc397981760 \h </w:instrText>
+          <w:instrText xml:space="preserve"> PAGEREF _Toc398017350 \h </w:instrText>
         </w:r>
         <w:r>
           <w:rPr>
@@ -6431,7 +6419,7 @@
             <w:noProof/>
             <w:webHidden/>
           </w:rPr>
-          <w:t>40</w:t>
+          <w:t>41</w:t>
         </w:r>
         <w:r>
           <w:rPr>
@@ -6453,7 +6441,7 @@
           <w:lang w:eastAsia="en-US"/>
         </w:rPr>
       </w:pPr>
-      <w:hyperlink w:anchor="_Toc397981761" w:history="1">
+      <w:hyperlink w:anchor="_Toc398017351" w:history="1">
         <w:r>
           <w:rPr>
             <w:rStyle w:val="Hyperlink"/>
@@ -6497,7 +6485,7 @@
             <w:noProof/>
             <w:webHidden/>
           </w:rPr>
-          <w:instrText xml:space="preserve"> PAGEREF _Toc397981761 \h </w:instrText>
+          <w:instrText xml:space="preserve"> PAGEREF _Toc398017351 \h </w:instrText>
         </w:r>
         <w:r>
           <w:rPr>
@@ -6517,7 +6505,7 @@
             <w:noProof/>
             <w:webHidden/>
           </w:rPr>
-          <w:t>41</w:t>
+          <w:t>42</w:t>
         </w:r>
         <w:r>
           <w:rPr>
@@ -6540,7 +6528,7 @@
           <w:lang w:val="en-US" w:eastAsia="en-US"/>
         </w:rPr>
       </w:pPr>
-      <w:hyperlink w:anchor="_Toc397981762" w:history="1">
+      <w:hyperlink w:anchor="_Toc398017352" w:history="1">
         <w:r>
           <w:rPr>
             <w:rStyle w:val="Hyperlink"/>
@@ -6568,7 +6556,7 @@
             <w:noProof/>
             <w:webHidden/>
           </w:rPr>
-          <w:instrText xml:space="preserve"> PAGEREF _Toc397981762 \h </w:instrText>
+          <w:instrText xml:space="preserve"> PAGEREF _Toc398017352 \h </w:instrText>
         </w:r>
         <w:r>
           <w:rPr>
@@ -6588,7 +6576,7 @@
             <w:noProof/>
             <w:webHidden/>
           </w:rPr>
-          <w:t>42</w:t>
+          <w:t>43</w:t>
         </w:r>
         <w:r>
           <w:rPr>
@@ -6610,7 +6598,7 @@
           <w:lang w:eastAsia="en-US"/>
         </w:rPr>
       </w:pPr>
-      <w:hyperlink w:anchor="_Toc397981763" w:history="1">
+      <w:hyperlink w:anchor="_Toc398017353" w:history="1">
         <w:r>
           <w:rPr>
             <w:rStyle w:val="Hyperlink"/>
@@ -6654,7 +6642,7 @@
             <w:noProof/>
             <w:webHidden/>
           </w:rPr>
-          <w:instrText xml:space="preserve"> PAGEREF _Toc397981763 \h </w:instrText>
+          <w:instrText xml:space="preserve"> PAGEREF _Toc398017353 \h </w:instrText>
         </w:r>
         <w:r>
           <w:rPr>
@@ -6674,7 +6662,7 @@
             <w:noProof/>
             <w:webHidden/>
           </w:rPr>
-          <w:t>42</w:t>
+          <w:t>43</w:t>
         </w:r>
         <w:r>
           <w:rPr>
@@ -6696,7 +6684,7 @@
           <w:lang w:eastAsia="en-US"/>
         </w:rPr>
       </w:pPr>
-      <w:hyperlink w:anchor="_Toc397981764" w:history="1">
+      <w:hyperlink w:anchor="_Toc398017354" w:history="1">
         <w:r>
           <w:rPr>
             <w:rStyle w:val="Hyperlink"/>
@@ -6740,7 +6728,7 @@
             <w:noProof/>
             <w:webHidden/>
           </w:rPr>
-          <w:instrText xml:space="preserve"> PAGEREF _Toc397981764 \h </w:instrText>
+          <w:instrText xml:space="preserve"> PAGEREF _Toc398017354 \h </w:instrText>
         </w:r>
         <w:r>
           <w:rPr>
@@ -6760,7 +6748,7 @@
             <w:noProof/>
             <w:webHidden/>
           </w:rPr>
-          <w:t>42</w:t>
+          <w:t>43</w:t>
         </w:r>
         <w:r>
           <w:rPr>
@@ -6782,7 +6770,7 @@
           <w:lang w:eastAsia="en-US"/>
         </w:rPr>
       </w:pPr>
-      <w:hyperlink w:anchor="_Toc397981765" w:history="1">
+      <w:hyperlink w:anchor="_Toc398017355" w:history="1">
         <w:r>
           <w:rPr>
             <w:rStyle w:val="Hyperlink"/>
@@ -6826,7 +6814,7 @@
             <w:noProof/>
             <w:webHidden/>
           </w:rPr>
-          <w:instrText xml:space="preserve"> PAGEREF _Toc397981765 \h </w:instrText>
+          <w:instrText xml:space="preserve"> PAGEREF _Toc398017355 \h </w:instrText>
         </w:r>
         <w:r>
           <w:rPr>
@@ -6846,7 +6834,7 @@
             <w:noProof/>
             <w:webHidden/>
           </w:rPr>
-          <w:t>46</w:t>
+          <w:t>47</w:t>
         </w:r>
         <w:r>
           <w:rPr>
@@ -6868,7 +6856,7 @@
           <w:lang w:eastAsia="en-US"/>
         </w:rPr>
       </w:pPr>
-      <w:hyperlink w:anchor="_Toc397981766" w:history="1">
+      <w:hyperlink w:anchor="_Toc398017356" w:history="1">
         <w:r>
           <w:rPr>
             <w:rStyle w:val="Hyperlink"/>
@@ -6912,7 +6900,7 @@
             <w:noProof/>
             <w:webHidden/>
           </w:rPr>
-          <w:instrText xml:space="preserve"> PAGEREF _Toc397981766 \h </w:instrText>
+          <w:instrText xml:space="preserve"> PAGEREF _Toc398017356 \h </w:instrText>
         </w:r>
         <w:r>
           <w:rPr>
@@ -6932,7 +6920,7 @@
             <w:noProof/>
             <w:webHidden/>
           </w:rPr>
-          <w:t>46</w:t>
+          <w:t>47</w:t>
         </w:r>
         <w:r>
           <w:rPr>
@@ -6954,7 +6942,7 @@
           <w:lang w:eastAsia="en-US"/>
         </w:rPr>
       </w:pPr>
-      <w:hyperlink w:anchor="_Toc397981767" w:history="1">
+      <w:hyperlink w:anchor="_Toc398017357" w:history="1">
         <w:r>
           <w:rPr>
             <w:rStyle w:val="Hyperlink"/>
@@ -6998,7 +6986,7 @@
             <w:noProof/>
             <w:webHidden/>
           </w:rPr>
-          <w:instrText xml:space="preserve"> PAGEREF _Toc397981767 \h </w:instrText>
+          <w:instrText xml:space="preserve"> PAGEREF _Toc398017357 \h </w:instrText>
         </w:r>
         <w:r>
           <w:rPr>
@@ -7018,7 +7006,7 @@
             <w:noProof/>
             <w:webHidden/>
           </w:rPr>
-          <w:t>46</w:t>
+          <w:t>47</w:t>
         </w:r>
         <w:r>
           <w:rPr>
@@ -7040,7 +7028,7 @@
           <w:lang w:eastAsia="en-US"/>
         </w:rPr>
       </w:pPr>
-      <w:hyperlink w:anchor="_Toc397981768" w:history="1">
+      <w:hyperlink w:anchor="_Toc398017358" w:history="1">
         <w:r>
           <w:rPr>
             <w:rStyle w:val="Hyperlink"/>
@@ -7084,7 +7072,7 @@
             <w:noProof/>
             <w:webHidden/>
           </w:rPr>
-          <w:instrText xml:space="preserve"> PAGEREF _Toc397981768 \h </w:instrText>
+          <w:instrText xml:space="preserve"> PAGEREF _Toc398017358 \h </w:instrText>
         </w:r>
         <w:r>
           <w:rPr>
@@ -7104,7 +7092,7 @@
             <w:noProof/>
             <w:webHidden/>
           </w:rPr>
-          <w:t>48</w:t>
+          <w:t>49</w:t>
         </w:r>
         <w:r>
           <w:rPr>
@@ -7127,7 +7115,7 @@
           <w:lang w:val="en-US" w:eastAsia="en-US"/>
         </w:rPr>
       </w:pPr>
-      <w:hyperlink w:anchor="_Toc397981769" w:history="1">
+      <w:hyperlink w:anchor="_Toc398017359" w:history="1">
         <w:r>
           <w:rPr>
             <w:rStyle w:val="Hyperlink"/>
@@ -7155,7 +7143,7 @@
             <w:noProof/>
             <w:webHidden/>
           </w:rPr>
-          <w:instrText xml:space="preserve"> PAGEREF _Toc397981769 \h </w:instrText>
+          <w:instrText xml:space="preserve"> PAGEREF _Toc398017359 \h </w:instrText>
         </w:r>
         <w:r>
           <w:rPr>
@@ -7175,7 +7163,7 @@
             <w:noProof/>
             <w:webHidden/>
           </w:rPr>
-          <w:t>49</w:t>
+          <w:t>50</w:t>
         </w:r>
         <w:r>
           <w:rPr>
@@ -7197,7 +7185,7 @@
           <w:lang w:eastAsia="en-US"/>
         </w:rPr>
       </w:pPr>
-      <w:hyperlink w:anchor="_Toc397981770" w:history="1">
+      <w:hyperlink w:anchor="_Toc398017360" w:history="1">
         <w:r>
           <w:rPr>
             <w:rStyle w:val="Hyperlink"/>
@@ -7241,7 +7229,7 @@
             <w:noProof/>
             <w:webHidden/>
           </w:rPr>
-          <w:instrText xml:space="preserve"> PAGEREF _Toc397981770 \h </w:instrText>
+          <w:instrText xml:space="preserve"> PAGEREF _Toc398017360 \h </w:instrText>
         </w:r>
         <w:r>
           <w:rPr>
@@ -7261,7 +7249,7 @@
             <w:noProof/>
             <w:webHidden/>
           </w:rPr>
-          <w:t>49</w:t>
+          <w:t>50</w:t>
         </w:r>
         <w:r>
           <w:rPr>
@@ -7283,7 +7271,7 @@
           <w:lang w:eastAsia="en-US"/>
         </w:rPr>
       </w:pPr>
-      <w:hyperlink w:anchor="_Toc397981771" w:history="1">
+      <w:hyperlink w:anchor="_Toc398017361" w:history="1">
         <w:r>
           <w:rPr>
             <w:rStyle w:val="Hyperlink"/>
@@ -7327,7 +7315,7 @@
             <w:noProof/>
             <w:webHidden/>
           </w:rPr>
-          <w:instrText xml:space="preserve"> PAGEREF _Toc397981771 \h </w:instrText>
+          <w:instrText xml:space="preserve"> PAGEREF _Toc398017361 \h </w:instrText>
         </w:r>
         <w:r>
           <w:rPr>
@@ -7347,7 +7335,7 @@
             <w:noProof/>
             <w:webHidden/>
           </w:rPr>
-          <w:t>50</w:t>
+          <w:t>51</w:t>
         </w:r>
         <w:r>
           <w:rPr>
@@ -7369,7 +7357,7 @@
           <w:lang w:eastAsia="en-US"/>
         </w:rPr>
       </w:pPr>
-      <w:hyperlink w:anchor="_Toc397981772" w:history="1">
+      <w:hyperlink w:anchor="_Toc398017362" w:history="1">
         <w:r>
           <w:rPr>
             <w:rStyle w:val="Hyperlink"/>
@@ -7413,7 +7401,7 @@
             <w:noProof/>
             <w:webHidden/>
           </w:rPr>
-          <w:instrText xml:space="preserve"> PAGEREF _Toc397981772 \h </w:instrText>
+          <w:instrText xml:space="preserve"> PAGEREF _Toc398017362 \h </w:instrText>
         </w:r>
         <w:r>
           <w:rPr>
@@ -7433,7 +7421,7 @@
             <w:noProof/>
             <w:webHidden/>
           </w:rPr>
-          <w:t>50</w:t>
+          <w:t>51</w:t>
         </w:r>
         <w:r>
           <w:rPr>
@@ -7455,7 +7443,7 @@
           <w:lang w:eastAsia="en-US"/>
         </w:rPr>
       </w:pPr>
-      <w:hyperlink w:anchor="_Toc397981773" w:history="1">
+      <w:hyperlink w:anchor="_Toc398017363" w:history="1">
         <w:r>
           <w:rPr>
             <w:rStyle w:val="Hyperlink"/>
@@ -7499,7 +7487,7 @@
             <w:noProof/>
             <w:webHidden/>
           </w:rPr>
-          <w:instrText xml:space="preserve"> PAGEREF _Toc397981773 \h </w:instrText>
+          <w:instrText xml:space="preserve"> PAGEREF _Toc398017363 \h </w:instrText>
         </w:r>
         <w:r>
           <w:rPr>
@@ -7519,7 +7507,7 @@
             <w:noProof/>
             <w:webHidden/>
           </w:rPr>
-          <w:t>51</w:t>
+          <w:t>52</w:t>
         </w:r>
         <w:r>
           <w:rPr>
@@ -7541,7 +7529,7 @@
           <w:lang w:eastAsia="en-US"/>
         </w:rPr>
       </w:pPr>
-      <w:hyperlink w:anchor="_Toc397981774" w:history="1">
+      <w:hyperlink w:anchor="_Toc398017364" w:history="1">
         <w:r>
           <w:rPr>
             <w:rStyle w:val="Hyperlink"/>
@@ -7585,7 +7573,7 @@
             <w:noProof/>
             <w:webHidden/>
           </w:rPr>
-          <w:instrText xml:space="preserve"> PAGEREF _Toc397981774 \h </w:instrText>
+          <w:instrText xml:space="preserve"> PAGEREF _Toc398017364 \h </w:instrText>
         </w:r>
         <w:r>
           <w:rPr>
@@ -7605,7 +7593,7 @@
             <w:noProof/>
             <w:webHidden/>
           </w:rPr>
-          <w:t>52</w:t>
+          <w:t>53</w:t>
         </w:r>
         <w:r>
           <w:rPr>
@@ -7627,7 +7615,7 @@
           <w:lang w:eastAsia="en-US"/>
         </w:rPr>
       </w:pPr>
-      <w:hyperlink w:anchor="_Toc397981775" w:history="1">
+      <w:hyperlink w:anchor="_Toc398017365" w:history="1">
         <w:r>
           <w:rPr>
             <w:rStyle w:val="Hyperlink"/>
@@ -7671,7 +7659,7 @@
             <w:noProof/>
             <w:webHidden/>
           </w:rPr>
-          <w:instrText xml:space="preserve"> PAGEREF _Toc397981775 \h </w:instrText>
+          <w:instrText xml:space="preserve"> PAGEREF _Toc398017365 \h </w:instrText>
         </w:r>
         <w:r>
           <w:rPr>
@@ -7691,7 +7679,7 @@
             <w:noProof/>
             <w:webHidden/>
           </w:rPr>
-          <w:t>53</w:t>
+          <w:t>54</w:t>
         </w:r>
         <w:r>
           <w:rPr>
@@ -7714,7 +7702,7 @@
           <w:lang w:val="en-US" w:eastAsia="en-US"/>
         </w:rPr>
       </w:pPr>
-      <w:hyperlink w:anchor="_Toc397981776" w:history="1">
+      <w:hyperlink w:anchor="_Toc398017366" w:history="1">
         <w:r>
           <w:rPr>
             <w:rStyle w:val="Hyperlink"/>
@@ -7742,7 +7730,7 @@
             <w:noProof/>
             <w:webHidden/>
           </w:rPr>
-          <w:instrText xml:space="preserve"> PAGEREF _Toc397981776 \h </w:instrText>
+          <w:instrText xml:space="preserve"> PAGEREF _Toc398017366 \h </w:instrText>
         </w:r>
         <w:r>
           <w:rPr>
@@ -7762,7 +7750,7 @@
             <w:noProof/>
             <w:webHidden/>
           </w:rPr>
-          <w:t>56</w:t>
+          <w:t>57</w:t>
         </w:r>
         <w:r>
           <w:rPr>
@@ -7784,7 +7772,7 @@
           <w:lang w:eastAsia="en-US"/>
         </w:rPr>
       </w:pPr>
-      <w:hyperlink w:anchor="_Toc397981777" w:history="1">
+      <w:hyperlink w:anchor="_Toc398017367" w:history="1">
         <w:r>
           <w:rPr>
             <w:rStyle w:val="Hyperlink"/>
@@ -7828,7 +7816,7 @@
             <w:noProof/>
             <w:webHidden/>
           </w:rPr>
-          <w:instrText xml:space="preserve"> PAGEREF _Toc397981777 \h </w:instrText>
+          <w:instrText xml:space="preserve"> PAGEREF _Toc398017367 \h </w:instrText>
         </w:r>
         <w:r>
           <w:rPr>
@@ -7848,7 +7836,7 @@
             <w:noProof/>
             <w:webHidden/>
           </w:rPr>
-          <w:t>56</w:t>
+          <w:t>57</w:t>
         </w:r>
         <w:r>
           <w:rPr>
@@ -7870,7 +7858,7 @@
           <w:lang w:eastAsia="en-US"/>
         </w:rPr>
       </w:pPr>
-      <w:hyperlink w:anchor="_Toc397981778" w:history="1">
+      <w:hyperlink w:anchor="_Toc398017368" w:history="1">
         <w:r>
           <w:rPr>
             <w:rStyle w:val="Hyperlink"/>
@@ -7914,7 +7902,7 @@
             <w:noProof/>
             <w:webHidden/>
           </w:rPr>
-          <w:instrText xml:space="preserve"> PAGEREF _Toc397981778 \h </w:instrText>
+          <w:instrText xml:space="preserve"> PAGEREF _Toc398017368 \h </w:instrText>
         </w:r>
         <w:r>
           <w:rPr>
@@ -7934,7 +7922,7 @@
             <w:noProof/>
             <w:webHidden/>
           </w:rPr>
-          <w:t>56</w:t>
+          <w:t>57</w:t>
         </w:r>
         <w:r>
           <w:rPr>
@@ -7957,7 +7945,7 @@
           <w:lang w:val="en-US" w:eastAsia="en-US"/>
         </w:rPr>
       </w:pPr>
-      <w:hyperlink w:anchor="_Toc397981779" w:history="1">
+      <w:hyperlink w:anchor="_Toc398017369" w:history="1">
         <w:r>
           <w:rPr>
             <w:rStyle w:val="Hyperlink"/>
@@ -7985,7 +7973,7 @@
             <w:noProof/>
             <w:webHidden/>
           </w:rPr>
-          <w:instrText xml:space="preserve"> PAGEREF _Toc397981779 \h </w:instrText>
+          <w:instrText xml:space="preserve"> PAGEREF _Toc398017369 \h </w:instrText>
         </w:r>
         <w:r>
           <w:rPr>
@@ -8005,7 +7993,7 @@
             <w:noProof/>
             <w:webHidden/>
           </w:rPr>
-          <w:t>58</w:t>
+          <w:t>59</w:t>
         </w:r>
         <w:r>
           <w:rPr>
@@ -8030,6 +8018,16 @@
       </w:r>
     </w:p>
     <w:p/>
+    <w:p>
+      <w:pPr>
+        <w:suppressAutoHyphens w:val="0"/>
+        <w:ind w:firstLine="0"/>
+        <w:jc w:val="left"/>
+      </w:pPr>
+      <w:r>
+        <w:br w:type="page"/>
+      </w:r>
+    </w:p>
     <w:p>
       <w:pPr>
         <w:sectPr>
@@ -8046,6 +8044,17 @@
     </w:p>
     <w:p>
       <w:pPr>
+        <w:sectPr>
+          <w:pgSz w:w="12240" w:h="15840"/>
+          <w:pgMar w:top="1440" w:right="1800" w:bottom="1440" w:left="1800" w:header="709" w:footer="720" w:gutter="0"/>
+          <w:pgNumType w:start="1"/>
+          <w:cols w:space="720"/>
+          <w:docGrid w:linePitch="360"/>
+        </w:sectPr>
+      </w:pPr>
+    </w:p>
+    <w:p>
+      <w:pPr>
         <w:pStyle w:val="Heading1"/>
         <w:rPr>
           <w:lang w:val="en-US"/>
@@ -8056,7 +8065,7 @@
       <w:bookmarkStart w:id="3" w:name="_Toc384978571"/>
       <w:bookmarkStart w:id="4" w:name="_Toc384978585"/>
       <w:bookmarkStart w:id="5" w:name="_Toc384979757"/>
-      <w:bookmarkStart w:id="6" w:name="_Toc397981704"/>
+      <w:bookmarkStart w:id="6" w:name="_Toc398017294"/>
       <w:r>
         <w:rPr>
           <w:lang w:val="en-US"/>
@@ -8114,7 +8123,7 @@
       <w:r>
         <w:t xml:space="preserve"> </w:t>
       </w:r>
-      <w:bookmarkStart w:id="12" w:name="_Toc397981705"/>
+      <w:bookmarkStart w:id="12" w:name="_Toc398017295"/>
       <w:r>
         <w:t>Project context</w:t>
       </w:r>
@@ -8427,6 +8436,7 @@
           <w:id w:val="-1957250889"/>
           <w:citation/>
         </w:sdtPr>
+        <w:sdtEndPr/>
         <w:sdtContent>
           <w:r>
             <w:fldChar w:fldCharType="begin"/>
@@ -8662,6 +8672,7 @@
           <w:id w:val="-261683982"/>
           <w:citation/>
         </w:sdtPr>
+        <w:sdtEndPr/>
         <w:sdtContent>
           <w:r>
             <w:rPr>
@@ -8707,7 +8718,7 @@
       <w:pPr>
         <w:pStyle w:val="Heading2"/>
       </w:pPr>
-      <w:bookmarkStart w:id="13" w:name="_Toc397981706"/>
+      <w:bookmarkStart w:id="13" w:name="_Toc398017296"/>
       <w:r>
         <w:t>Motivation</w:t>
       </w:r>
@@ -8759,6 +8770,7 @@
           <w:id w:val="-69578108"/>
           <w:citation/>
         </w:sdtPr>
+        <w:sdtEndPr/>
         <w:sdtContent>
           <w:r>
             <w:fldChar w:fldCharType="begin"/>
@@ -8807,7 +8819,7 @@
       <w:pPr>
         <w:pStyle w:val="Heading2"/>
       </w:pPr>
-      <w:bookmarkStart w:id="14" w:name="_Toc397981707"/>
+      <w:bookmarkStart w:id="14" w:name="_Toc398017297"/>
       <w:r>
         <w:lastRenderedPageBreak/>
         <w:t>Paper structure</w:t>
@@ -8967,7 +8979,7 @@
       <w:bookmarkStart w:id="15" w:name="_Toc255879984"/>
       <w:bookmarkStart w:id="16" w:name="_Toc255889037"/>
       <w:bookmarkStart w:id="17" w:name="_Toc255889191"/>
-      <w:bookmarkStart w:id="18" w:name="_Toc397981708"/>
+      <w:bookmarkStart w:id="18" w:name="_Toc398017298"/>
       <w:r>
         <w:rPr>
           <w:lang w:val="en-US"/>
@@ -9004,7 +9016,7 @@
       <w:pPr>
         <w:pStyle w:val="Heading2"/>
       </w:pPr>
-      <w:bookmarkStart w:id="19" w:name="_Toc397981709"/>
+      <w:bookmarkStart w:id="19" w:name="_Toc398017299"/>
       <w:r>
         <w:t>Overview</w:t>
       </w:r>
@@ -9040,7 +9052,7 @@
       <w:pPr>
         <w:pStyle w:val="Heading2"/>
       </w:pPr>
-      <w:bookmarkStart w:id="20" w:name="_Toc397981710"/>
+      <w:bookmarkStart w:id="20" w:name="_Toc398017300"/>
       <w:r>
         <w:t>Project specifications</w:t>
       </w:r>
@@ -9053,7 +9065,7 @@
           <w:lang w:val="en-US"/>
         </w:rPr>
       </w:pPr>
-      <w:bookmarkStart w:id="21" w:name="_Toc397981711"/>
+      <w:bookmarkStart w:id="21" w:name="_Toc398017301"/>
       <w:r>
         <w:rPr>
           <w:lang w:val="en-US"/>
@@ -9241,7 +9253,7 @@
           <w:lang w:val="en-US"/>
         </w:rPr>
       </w:pPr>
-      <w:bookmarkStart w:id="22" w:name="_Toc397981712"/>
+      <w:bookmarkStart w:id="22" w:name="_Toc398017302"/>
       <w:r>
         <w:rPr>
           <w:lang w:val="en-US"/>
@@ -9327,6 +9339,7 @@
           <w:id w:val="974948799"/>
           <w:citation/>
         </w:sdtPr>
+        <w:sdtEndPr/>
         <w:sdtContent>
           <w:r>
             <w:rPr>
@@ -9463,10 +9476,10 @@
             <v:path o:extrusionok="f" gradientshapeok="t" o:connecttype="rect"/>
             <o:lock v:ext="edit" aspectratio="t"/>
           </v:shapetype>
-          <v:shape id="_x0000_i1025" type="#_x0000_t75" style="width:150.75pt;height:150.75pt" o:ole="">
+          <v:shape id="_x0000_i1025" type="#_x0000_t75" style="width:150.75pt;height:150.7pt" o:ole="">
             <v:imagedata r:id="rId14" o:title=""/>
           </v:shape>
-          <o:OLEObject Type="Embed" ProgID="Photoshop.Image.13" ShapeID="_x0000_i1025" DrawAspect="Content" ObjectID="_1471729510" r:id="rId15">
+          <o:OLEObject Type="Embed" ProgID="Photoshop.Image.13" ShapeID="_x0000_i1025" DrawAspect="Content" ObjectID="_1471759429" r:id="rId15">
             <o:FieldCodes>\s</o:FieldCodes>
           </o:OLEObject>
         </w:object>
@@ -9733,17 +9746,11 @@
           <w:lang w:eastAsia="ko-KR"/>
         </w:rPr>
       </w:pPr>
-    </w:p>
-    <w:p>
-      <w:pPr>
-        <w:rPr>
-          <w:lang w:eastAsia="ko-KR"/>
-        </w:rPr>
-      </w:pPr>
-      <w:r>
-        <w:rPr>
-          <w:lang w:eastAsia="ko-KR"/>
-        </w:rPr>
+      <w:r>
+        <w:rPr>
+          <w:lang w:eastAsia="ko-KR"/>
+        </w:rPr>
+        <w:lastRenderedPageBreak/>
         <w:t>Zooming in and out will be done by performing a circle gestures clockwise and counter-clockwise. A circle gesture is defined as a single finger tracing a circle (see Figure 2.</w:t>
       </w:r>
       <w:r>
@@ -9774,10 +9781,10 @@
       </w:pPr>
       <w:r>
         <w:object w:dxaOrig="9051" w:dyaOrig="3017">
-          <v:shape id="_x0000_i1026" type="#_x0000_t75" style="width:453pt;height:150.75pt" o:ole="">
+          <v:shape id="_x0000_i1026" type="#_x0000_t75" style="width:453pt;height:150.7pt" o:ole="">
             <v:imagedata r:id="rId17" o:title=""/>
           </v:shape>
-          <o:OLEObject Type="Embed" ProgID="Photoshop.Image.13" ShapeID="_x0000_i1026" DrawAspect="Content" ObjectID="_1471729511" r:id="rId18">
+          <o:OLEObject Type="Embed" ProgID="Photoshop.Image.13" ShapeID="_x0000_i1026" DrawAspect="Content" ObjectID="_1471759430" r:id="rId18">
             <o:FieldCodes>\s</o:FieldCodes>
           </o:OLEObject>
         </w:object>
@@ -9918,10 +9925,10 @@
       </w:pPr>
       <w:r>
         <w:object w:dxaOrig="4526" w:dyaOrig="3017">
-          <v:shape id="_x0000_i1027" type="#_x0000_t75" style="width:225.75pt;height:150.75pt" o:ole="">
+          <v:shape id="_x0000_i1027" type="#_x0000_t75" style="width:225.85pt;height:150.7pt" o:ole="">
             <v:imagedata r:id="rId19" o:title=""/>
           </v:shape>
-          <o:OLEObject Type="Embed" ProgID="Photoshop.Image.13" ShapeID="_x0000_i1027" DrawAspect="Content" ObjectID="_1471729512" r:id="rId20">
+          <o:OLEObject Type="Embed" ProgID="Photoshop.Image.13" ShapeID="_x0000_i1027" DrawAspect="Content" ObjectID="_1471759431" r:id="rId20">
             <o:FieldCodes>\s</o:FieldCodes>
           </o:OLEObject>
         </w:object>
@@ -10065,14 +10072,14 @@
         <w:rPr>
           <w:lang w:eastAsia="ko-KR"/>
         </w:rPr>
-        <w:t xml:space="preserve">). When a clockwise circle gesture is performed the panorama (point of view) will be moved to the next one available in front of the user. If a counter-clockwise </w:t>
+        <w:t xml:space="preserve">). When a clockwise circle gesture is performed the panorama (point of view) will be moved to the next one available in front of the user. If a counter-clockwise circle gesture is performed, the panorama will be switched to another one which is available </w:t>
       </w:r>
       <w:r>
         <w:rPr>
           <w:lang w:eastAsia="ko-KR"/>
         </w:rPr>
         <w:lastRenderedPageBreak/>
-        <w:t>circle gesture is performed, the panorama will be switched to another one which is available in the back of the user’s position. Note: as before, only one finger should be extended while performing the circle gesture.</w:t>
+        <w:t>in the back of the user’s position. Note: as before, only one finger should be extended while performing the circle gesture.</w:t>
       </w:r>
     </w:p>
     <w:p>
@@ -10281,7 +10288,7 @@
       <w:pPr>
         <w:pStyle w:val="Heading2"/>
       </w:pPr>
-      <w:bookmarkStart w:id="23" w:name="_Toc397981713"/>
+      <w:bookmarkStart w:id="23" w:name="_Toc398017303"/>
       <w:r>
         <w:t>Requirements</w:t>
       </w:r>
@@ -10307,7 +10314,7 @@
           <w:lang w:val="en-US"/>
         </w:rPr>
       </w:pPr>
-      <w:bookmarkStart w:id="24" w:name="_Toc397981714"/>
+      <w:bookmarkStart w:id="24" w:name="_Toc398017304"/>
       <w:r>
         <w:rPr>
           <w:lang w:val="en-US"/>
@@ -10386,7 +10393,7 @@
           <w:lang w:val="en-US"/>
         </w:rPr>
       </w:pPr>
-      <w:bookmarkStart w:id="25" w:name="_Toc397981715"/>
+      <w:bookmarkStart w:id="25" w:name="_Toc398017305"/>
       <w:r>
         <w:rPr>
           <w:lang w:val="en-US"/>
@@ -10629,7 +10636,7 @@
       <w:pPr>
         <w:pStyle w:val="Heading2"/>
       </w:pPr>
-      <w:bookmarkStart w:id="26" w:name="_Toc397981716"/>
+      <w:bookmarkStart w:id="26" w:name="_Toc398017306"/>
       <w:r>
         <w:t>Use case specification</w:t>
       </w:r>
@@ -10674,7 +10681,7 @@
           <w:lang w:val="en-US"/>
         </w:rPr>
       </w:pPr>
-      <w:bookmarkStart w:id="27" w:name="_Toc397981717"/>
+      <w:bookmarkStart w:id="27" w:name="_Toc398017307"/>
       <w:r>
         <w:rPr>
           <w:lang w:val="en-US"/>
@@ -10716,7 +10723,7 @@
           <w:lang w:val="en-US"/>
         </w:rPr>
       </w:pPr>
-      <w:bookmarkStart w:id="28" w:name="_Toc397981718"/>
+      <w:bookmarkStart w:id="28" w:name="_Toc398017308"/>
       <w:r>
         <w:rPr>
           <w:lang w:val="en-US"/>
@@ -10812,7 +10819,7 @@
           <w:lang w:val="en-US"/>
         </w:rPr>
       </w:pPr>
-      <w:bookmarkStart w:id="29" w:name="_Toc397981719"/>
+      <w:bookmarkStart w:id="29" w:name="_Toc398017309"/>
       <w:r>
         <w:rPr>
           <w:lang w:val="en-US"/>
@@ -11029,7 +11036,7 @@
           <w:lang w:val="en-US"/>
         </w:rPr>
       </w:pPr>
-      <w:bookmarkStart w:id="30" w:name="_Toc397981720"/>
+      <w:bookmarkStart w:id="30" w:name="_Toc398017310"/>
       <w:r>
         <w:rPr>
           <w:lang w:val="en-US"/>
@@ -11126,7 +11133,7 @@
           <w:lang w:val="en-US"/>
         </w:rPr>
       </w:pPr>
-      <w:bookmarkStart w:id="31" w:name="_Toc397981721"/>
+      <w:bookmarkStart w:id="31" w:name="_Toc398017311"/>
       <w:r>
         <w:rPr>
           <w:lang w:val="en-US"/>
@@ -11323,7 +11330,7 @@
       <w:pPr>
         <w:pStyle w:val="Heading2"/>
       </w:pPr>
-      <w:bookmarkStart w:id="32" w:name="_Toc397981722"/>
+      <w:bookmarkStart w:id="32" w:name="_Toc398017312"/>
       <w:r>
         <w:t>Project goal</w:t>
       </w:r>
@@ -11433,7 +11440,7 @@
         </w:rPr>
       </w:pPr>
       <w:bookmarkStart w:id="33" w:name="_Toc294604989"/>
-      <w:bookmarkStart w:id="34" w:name="_Toc397981723"/>
+      <w:bookmarkStart w:id="34" w:name="_Toc398017313"/>
       <w:r>
         <w:rPr>
           <w:lang w:val="en-US"/>
@@ -11495,7 +11502,7 @@
       <w:pPr>
         <w:pStyle w:val="Heading2"/>
       </w:pPr>
-      <w:bookmarkStart w:id="35" w:name="_Toc397981724"/>
+      <w:bookmarkStart w:id="35" w:name="_Toc398017314"/>
       <w:r>
         <w:t>Related work</w:t>
       </w:r>
@@ -11521,7 +11528,7 @@
           <w:lang w:val="en-US"/>
         </w:rPr>
       </w:pPr>
-      <w:bookmarkStart w:id="36" w:name="_Toc397981725"/>
+      <w:bookmarkStart w:id="36" w:name="_Toc398017315"/>
       <w:r>
         <w:rPr>
           <w:lang w:val="en-US"/>
@@ -11563,6 +11570,7 @@
           <w:id w:val="885837285"/>
           <w:citation/>
         </w:sdtPr>
+        <w:sdtEndPr/>
         <w:sdtContent>
           <w:r>
             <w:rPr>
@@ -11666,6 +11674,7 @@
           <w:id w:val="124581610"/>
           <w:citation/>
         </w:sdtPr>
+        <w:sdtEndPr/>
         <w:sdtContent>
           <w:r>
             <w:rPr>
@@ -11721,7 +11730,7 @@
           <w:lang w:val="en-US"/>
         </w:rPr>
       </w:pPr>
-      <w:bookmarkStart w:id="37" w:name="_Toc397981726"/>
+      <w:bookmarkStart w:id="37" w:name="_Toc398017316"/>
       <w:r>
         <w:rPr>
           <w:lang w:val="en-US"/>
@@ -11750,6 +11759,7 @@
           <w:id w:val="1161883479"/>
           <w:citation/>
         </w:sdtPr>
+        <w:sdtEndPr/>
         <w:sdtContent>
           <w:r>
             <w:rPr>
@@ -11881,6 +11891,7 @@
           <w:id w:val="927846946"/>
           <w:citation/>
         </w:sdtPr>
+        <w:sdtEndPr/>
         <w:sdtContent>
           <w:r>
             <w:rPr>
@@ -11954,6 +11965,7 @@
           <w:id w:val="-341711631"/>
           <w:citation/>
         </w:sdtPr>
+        <w:sdtEndPr/>
         <w:sdtContent>
           <w:r>
             <w:rPr>
@@ -12014,7 +12026,7 @@
           <w:lang w:val="en-US"/>
         </w:rPr>
       </w:pPr>
-      <w:bookmarkStart w:id="38" w:name="_Toc397981727"/>
+      <w:bookmarkStart w:id="38" w:name="_Toc398017317"/>
       <w:r>
         <w:rPr>
           <w:lang w:val="en-US"/>
@@ -12120,7 +12132,7 @@
         <w:pStyle w:val="Heading2"/>
       </w:pPr>
       <w:bookmarkStart w:id="39" w:name="_Leap_Motion_controller"/>
-      <w:bookmarkStart w:id="40" w:name="_Toc397981728"/>
+      <w:bookmarkStart w:id="40" w:name="_Toc398017318"/>
       <w:bookmarkEnd w:id="39"/>
       <w:r>
         <w:t>Leap Motion</w:t>
@@ -12280,6 +12292,7 @@
           <w:id w:val="238297337"/>
           <w:citation/>
         </w:sdtPr>
+        <w:sdtEndPr/>
         <w:sdtContent>
           <w:r>
             <w:rPr>
@@ -12708,7 +12721,7 @@
           <w:lang w:val="en-US"/>
         </w:rPr>
       </w:pPr>
-      <w:bookmarkStart w:id="41" w:name="_Toc397981729"/>
+      <w:bookmarkStart w:id="41" w:name="_Toc398017319"/>
       <w:r>
         <w:rPr>
           <w:lang w:val="en-US"/>
@@ -13395,7 +13408,7 @@
           <w:lang w:val="en-US"/>
         </w:rPr>
       </w:pPr>
-      <w:bookmarkStart w:id="42" w:name="_Toc397981730"/>
+      <w:bookmarkStart w:id="42" w:name="_Toc398017320"/>
       <w:r>
         <w:rPr>
           <w:lang w:val="en-US"/>
@@ -13689,6 +13702,7 @@
           <w:id w:val="-1856342585"/>
           <w:citation/>
         </w:sdtPr>
+        <w:sdtEndPr/>
         <w:sdtContent>
           <w:r>
             <w:rPr>
@@ -13737,7 +13751,7 @@
           <w:lang w:val="en-US"/>
         </w:rPr>
       </w:pPr>
-      <w:bookmarkStart w:id="43" w:name="_Toc397981731"/>
+      <w:bookmarkStart w:id="43" w:name="_Toc398017321"/>
       <w:r>
         <w:rPr>
           <w:lang w:val="en-US"/>
@@ -13791,6 +13805,7 @@
           <w:id w:val="1127279155"/>
           <w:citation/>
         </w:sdtPr>
+        <w:sdtEndPr/>
         <w:sdtContent>
           <w:r>
             <w:rPr>
@@ -13939,6 +13954,7 @@
           <w:id w:val="1856846570"/>
           <w:citation/>
         </w:sdtPr>
+        <w:sdtEndPr/>
         <w:sdtContent>
           <w:r>
             <w:rPr>
@@ -14843,6 +14859,7 @@
           <w:id w:val="-1371452605"/>
           <w:citation/>
         </w:sdtPr>
+        <w:sdtEndPr/>
         <w:sdtContent>
           <w:r>
             <w:rPr>
@@ -14937,6 +14954,7 @@
           <w:id w:val="139385388"/>
           <w:citation/>
         </w:sdtPr>
+        <w:sdtEndPr/>
         <w:sdtContent>
           <w:r>
             <w:rPr>
@@ -14992,6 +15010,7 @@
           <w:id w:val="709687497"/>
           <w:citation/>
         </w:sdtPr>
+        <w:sdtEndPr/>
         <w:sdtContent>
           <w:r>
             <w:rPr>
@@ -15040,6 +15059,7 @@
           <w:id w:val="-352882740"/>
           <w:citation/>
         </w:sdtPr>
+        <w:sdtEndPr/>
         <w:sdtContent>
           <w:r>
             <w:rPr>
@@ -15101,6 +15121,7 @@
           <w:id w:val="-1465267945"/>
           <w:citation/>
         </w:sdtPr>
+        <w:sdtEndPr/>
         <w:sdtContent>
           <w:r>
             <w:rPr>
@@ -15146,7 +15167,7 @@
       <w:pPr>
         <w:pStyle w:val="Heading2"/>
       </w:pPr>
-      <w:bookmarkStart w:id="44" w:name="_Toc397981732"/>
+      <w:bookmarkStart w:id="44" w:name="_Toc398017322"/>
       <w:r>
         <w:t>Other g</w:t>
       </w:r>
@@ -15275,7 +15296,7 @@
           <w:lang w:val="en-US"/>
         </w:rPr>
       </w:pPr>
-      <w:bookmarkStart w:id="45" w:name="_Toc397981733"/>
+      <w:bookmarkStart w:id="45" w:name="_Toc398017323"/>
       <w:r>
         <w:rPr>
           <w:lang w:val="en-US"/>
@@ -15388,6 +15409,7 @@
           <w:id w:val="-9830058"/>
           <w:citation/>
         </w:sdtPr>
+        <w:sdtEndPr/>
         <w:sdtContent>
           <w:r>
             <w:rPr>
@@ -15456,7 +15478,7 @@
           <w:lang w:val="en-US"/>
         </w:rPr>
       </w:pPr>
-      <w:bookmarkStart w:id="46" w:name="_Toc397981734"/>
+      <w:bookmarkStart w:id="46" w:name="_Toc398017324"/>
       <w:r>
         <w:rPr>
           <w:lang w:val="en-US"/>
@@ -15711,6 +15733,7 @@
           <w:id w:val="-1969810238"/>
           <w:citation/>
         </w:sdtPr>
+        <w:sdtEndPr/>
         <w:sdtContent>
           <w:r>
             <w:rPr>
@@ -15778,7 +15801,7 @@
           <w:lang w:val="en-US"/>
         </w:rPr>
       </w:pPr>
-      <w:bookmarkStart w:id="47" w:name="_Toc397981735"/>
+      <w:bookmarkStart w:id="47" w:name="_Toc398017325"/>
       <w:r>
         <w:rPr>
           <w:lang w:val="en-US"/>
@@ -15933,6 +15956,7 @@
           <w:id w:val="-1652369714"/>
           <w:citation/>
         </w:sdtPr>
+        <w:sdtEndPr/>
         <w:sdtContent>
           <w:r>
             <w:rPr>
@@ -16000,7 +16024,7 @@
           <w:lang w:val="en-US"/>
         </w:rPr>
       </w:pPr>
-      <w:bookmarkStart w:id="48" w:name="_Toc397981736"/>
+      <w:bookmarkStart w:id="48" w:name="_Toc398017326"/>
       <w:r>
         <w:rPr>
           <w:lang w:val="en-US"/>
@@ -16029,6 +16053,7 @@
           <w:id w:val="-1290270655"/>
           <w:citation/>
         </w:sdtPr>
+        <w:sdtEndPr/>
         <w:sdtContent>
           <w:r>
             <w:rPr>
@@ -16077,7 +16102,7 @@
           <w:lang w:val="en-US"/>
         </w:rPr>
       </w:pPr>
-      <w:bookmarkStart w:id="49" w:name="_Toc397981737"/>
+      <w:bookmarkStart w:id="49" w:name="_Toc398017327"/>
       <w:r>
         <w:rPr>
           <w:lang w:val="en-US"/>
@@ -16210,6 +16235,7 @@
           <w:id w:val="2140225162"/>
           <w:citation/>
         </w:sdtPr>
+        <w:sdtEndPr/>
         <w:sdtContent>
           <w:r>
             <w:rPr>
@@ -16258,7 +16284,7 @@
           <w:lang w:val="en-US"/>
         </w:rPr>
       </w:pPr>
-      <w:bookmarkStart w:id="50" w:name="_Toc397981738"/>
+      <w:bookmarkStart w:id="50" w:name="_Toc398017328"/>
       <w:r>
         <w:rPr>
           <w:lang w:val="en-US"/>
@@ -16317,6 +16343,7 @@
           <w:id w:val="-1134559788"/>
           <w:citation/>
         </w:sdtPr>
+        <w:sdtEndPr/>
         <w:sdtContent>
           <w:r>
             <w:rPr>
@@ -16540,7 +16567,7 @@
           <w:lang w:val="en-US"/>
         </w:rPr>
       </w:pPr>
-      <w:bookmarkStart w:id="51" w:name="_Toc397981739"/>
+      <w:bookmarkStart w:id="51" w:name="_Toc398017329"/>
       <w:r>
         <w:rPr>
           <w:lang w:val="en-US"/>
@@ -16639,6 +16666,7 @@
           <w:id w:val="-45224262"/>
           <w:citation/>
         </w:sdtPr>
+        <w:sdtEndPr/>
         <w:sdtContent>
           <w:r>
             <w:rPr>
@@ -16687,7 +16715,7 @@
           <w:lang w:val="en-US"/>
         </w:rPr>
       </w:pPr>
-      <w:bookmarkStart w:id="52" w:name="_Toc397981740"/>
+      <w:bookmarkStart w:id="52" w:name="_Toc398017330"/>
       <w:r>
         <w:rPr>
           <w:lang w:val="en-US"/>
@@ -17041,6 +17069,7 @@
           <w:id w:val="636771704"/>
           <w:citation/>
         </w:sdtPr>
+        <w:sdtEndPr/>
         <w:sdtContent>
           <w:r>
             <w:rPr>
@@ -17104,7 +17133,7 @@
           <w:lang w:val="en-US"/>
         </w:rPr>
       </w:pPr>
-      <w:bookmarkStart w:id="53" w:name="_Toc397981741"/>
+      <w:bookmarkStart w:id="53" w:name="_Toc398017331"/>
       <w:r>
         <w:rPr>
           <w:lang w:val="en-US"/>
@@ -17402,6 +17431,7 @@
           <w:id w:val="1677614935"/>
           <w:citation/>
         </w:sdtPr>
+        <w:sdtEndPr/>
         <w:sdtContent>
           <w:r>
             <w:rPr>
@@ -17450,7 +17480,7 @@
           <w:lang w:val="en-US"/>
         </w:rPr>
       </w:pPr>
-      <w:bookmarkStart w:id="54" w:name="_Toc397981742"/>
+      <w:bookmarkStart w:id="54" w:name="_Toc398017332"/>
       <w:r>
         <w:rPr>
           <w:lang w:val="en-US"/>
@@ -17539,7 +17569,7 @@
       <w:bookmarkStart w:id="56" w:name="_Toc255889039"/>
       <w:bookmarkStart w:id="57" w:name="_Toc255889193"/>
       <w:bookmarkStart w:id="58" w:name="_Toc294604990"/>
-      <w:bookmarkStart w:id="59" w:name="_Toc397981743"/>
+      <w:bookmarkStart w:id="59" w:name="_Toc398017333"/>
       <w:r>
         <w:rPr>
           <w:lang w:val="en-US"/>
@@ -17583,7 +17613,7 @@
       <w:pPr>
         <w:pStyle w:val="Heading2"/>
       </w:pPr>
-      <w:bookmarkStart w:id="60" w:name="_Toc397981744"/>
+      <w:bookmarkStart w:id="60" w:name="_Toc398017334"/>
       <w:r>
         <w:t>C</w:t>
       </w:r>
@@ -17998,7 +18028,7 @@
       <w:pPr>
         <w:pStyle w:val="Heading2"/>
       </w:pPr>
-      <w:bookmarkStart w:id="61" w:name="_Toc397981745"/>
+      <w:bookmarkStart w:id="61" w:name="_Toc398017335"/>
       <w:r>
         <w:t>LeapJS library</w:t>
       </w:r>
@@ -18043,7 +18073,7 @@
           <w:lang w:val="en-US"/>
         </w:rPr>
       </w:pPr>
-      <w:bookmarkStart w:id="62" w:name="_Toc397981746"/>
+      <w:bookmarkStart w:id="62" w:name="_Toc398017336"/>
       <w:r>
         <w:rPr>
           <w:lang w:val="en-US"/>
@@ -19762,15 +19792,6 @@
     </w:p>
     <w:p>
       <w:pPr>
-        <w:pStyle w:val="ListParagraph"/>
-        <w:ind w:left="2160" w:firstLine="0"/>
-        <w:rPr>
-          <w:lang w:eastAsia="ko-KR"/>
-        </w:rPr>
-      </w:pPr>
-    </w:p>
-    <w:p>
-      <w:pPr>
         <w:pStyle w:val="Caption"/>
         <w:keepNext/>
         <w:ind w:firstLine="0"/>
@@ -19782,6 +19803,7 @@
         <w:rPr>
           <w:lang w:val="en-US"/>
         </w:rPr>
+        <w:lastRenderedPageBreak/>
         <w:t xml:space="preserve">Table </w:t>
       </w:r>
       <w:r>
@@ -20866,7 +20888,7 @@
           <w:lang w:val="en-US"/>
         </w:rPr>
       </w:pPr>
-      <w:bookmarkStart w:id="63" w:name="_Toc397981747"/>
+      <w:bookmarkStart w:id="63" w:name="_Toc398017337"/>
       <w:r>
         <w:rPr>
           <w:lang w:val="en-US"/>
@@ -21496,6 +21518,7 @@
           <w:id w:val="985436533"/>
           <w:citation/>
         </w:sdtPr>
+        <w:sdtEndPr/>
         <w:sdtContent>
           <w:r>
             <w:rPr>
@@ -21720,7 +21743,7 @@
       <w:pPr>
         <w:pStyle w:val="Heading2"/>
       </w:pPr>
-      <w:bookmarkStart w:id="64" w:name="_Toc397981748"/>
+      <w:bookmarkStart w:id="64" w:name="_Toc398017338"/>
       <w:r>
         <w:lastRenderedPageBreak/>
         <w:t>Proposed a</w:t>
@@ -21738,7 +21761,7 @@
         </w:rPr>
       </w:pPr>
       <w:bookmarkStart w:id="65" w:name="_Mapping_real_world"/>
-      <w:bookmarkStart w:id="66" w:name="_Toc397981749"/>
+      <w:bookmarkStart w:id="66" w:name="_Toc398017339"/>
       <w:bookmarkEnd w:id="65"/>
       <w:r>
         <w:rPr>
@@ -22154,6 +22177,7 @@
           <w:id w:val="1070238580"/>
           <w:citation/>
         </w:sdtPr>
+        <w:sdtEndPr/>
         <w:sdtContent>
           <w:r>
             <w:rPr>
@@ -22455,7 +22479,7 @@
         </w:rPr>
       </w:pPr>
       <w:bookmarkStart w:id="67" w:name="_Converting_pixels_to"/>
-      <w:bookmarkStart w:id="68" w:name="_Toc397981750"/>
+      <w:bookmarkStart w:id="68" w:name="_Toc398017340"/>
       <w:bookmarkEnd w:id="67"/>
       <w:r>
         <w:rPr>
@@ -22498,6 +22522,7 @@
           <w:id w:val="1344979062"/>
           <w:citation/>
         </w:sdtPr>
+        <w:sdtEndPr/>
         <w:sdtContent>
           <w:r>
             <w:rPr>
@@ -22904,7 +22929,7 @@
         </w:rPr>
       </w:pPr>
       <w:bookmarkStart w:id="69" w:name="_Simulating_map_movement"/>
-      <w:bookmarkStart w:id="70" w:name="_Toc397981751"/>
+      <w:bookmarkStart w:id="70" w:name="_Toc398017341"/>
       <w:bookmarkEnd w:id="69"/>
       <w:r>
         <w:rPr>
@@ -24367,7 +24392,7 @@
       <w:bookmarkStart w:id="72" w:name="_Toc255889040"/>
       <w:bookmarkStart w:id="73" w:name="_Toc255889194"/>
       <w:bookmarkStart w:id="74" w:name="_Toc294604991"/>
-      <w:bookmarkStart w:id="75" w:name="_Toc397981752"/>
+      <w:bookmarkStart w:id="75" w:name="_Toc398017342"/>
       <w:r>
         <w:rPr>
           <w:lang w:val="en-US"/>
@@ -24399,7 +24424,7 @@
       <w:pPr>
         <w:pStyle w:val="Heading2"/>
       </w:pPr>
-      <w:bookmarkStart w:id="76" w:name="_Toc397981753"/>
+      <w:bookmarkStart w:id="76" w:name="_Toc398017343"/>
       <w:r>
         <w:t>System architecture</w:t>
       </w:r>
@@ -24612,7 +24637,7 @@
           <w:lang w:val="en-US"/>
         </w:rPr>
       </w:pPr>
-      <w:bookmarkStart w:id="77" w:name="_Toc397981754"/>
+      <w:bookmarkStart w:id="77" w:name="_Toc398017344"/>
       <w:r>
         <w:rPr>
           <w:lang w:val="en-US"/>
@@ -24788,7 +24813,7 @@
           <w:lang w:val="en-US"/>
         </w:rPr>
       </w:pPr>
-      <w:bookmarkStart w:id="78" w:name="_Toc397981755"/>
+      <w:bookmarkStart w:id="78" w:name="_Toc398017345"/>
       <w:r>
         <w:rPr>
           <w:lang w:val="en-US"/>
@@ -25031,17 +25056,38 @@
     </w:p>
     <w:p>
       <w:pPr>
-        <w:rPr>
-          <w:b/>
-          <w:lang w:eastAsia="ko-KR"/>
-        </w:rPr>
-      </w:pPr>
-      <w:r>
+        <w:suppressAutoHyphens w:val="0"/>
+        <w:ind w:firstLine="0"/>
+        <w:jc w:val="left"/>
         <w:rPr>
           <w:b/>
           <w:i/>
           <w:lang w:eastAsia="ko-KR"/>
         </w:rPr>
+      </w:pPr>
+      <w:r>
+        <w:rPr>
+          <w:b/>
+          <w:i/>
+          <w:lang w:eastAsia="ko-KR"/>
+        </w:rPr>
+        <w:br w:type="page"/>
+      </w:r>
+    </w:p>
+    <w:p>
+      <w:pPr>
+        <w:rPr>
+          <w:b/>
+          <w:lang w:eastAsia="ko-KR"/>
+        </w:rPr>
+      </w:pPr>
+      <w:r>
+        <w:rPr>
+          <w:b/>
+          <w:i/>
+          <w:lang w:eastAsia="ko-KR"/>
+        </w:rPr>
+        <w:lastRenderedPageBreak/>
         <w:t>LeapController.js</w:t>
       </w:r>
     </w:p>
@@ -25530,7 +25576,6 @@
         <w:rPr>
           <w:lang w:eastAsia="ko-KR"/>
         </w:rPr>
-        <w:lastRenderedPageBreak/>
         <w:t>Zoom map</w:t>
       </w:r>
     </w:p>
@@ -25604,10 +25649,30 @@
     </w:p>
     <w:p>
       <w:pPr>
+        <w:suppressAutoHyphens w:val="0"/>
+        <w:ind w:firstLine="0"/>
+        <w:jc w:val="left"/>
+        <w:rPr>
+          <w:rFonts w:cs="Arial"/>
+          <w:b/>
+          <w:bCs/>
+          <w:iCs/>
+          <w:sz w:val="26"/>
+          <w:szCs w:val="28"/>
+          <w:lang w:eastAsia="ko-KR"/>
+        </w:rPr>
+      </w:pPr>
+      <w:r>
+        <w:br w:type="page"/>
+      </w:r>
+    </w:p>
+    <w:p>
+      <w:pPr>
         <w:pStyle w:val="Heading2"/>
       </w:pPr>
-      <w:bookmarkStart w:id="79" w:name="_Toc397981756"/>
-      <w:r>
+      <w:bookmarkStart w:id="79" w:name="_Toc398017346"/>
+      <w:r>
+        <w:lastRenderedPageBreak/>
         <w:t>LeapController.js</w:t>
       </w:r>
       <w:bookmarkEnd w:id="79"/>
@@ -25934,52 +25999,52 @@
           <w:i/>
           <w:lang w:eastAsia="ko-KR"/>
         </w:rPr>
+        <w:t>HandleCircle</w:t>
+      </w:r>
+      <w:r>
+        <w:rPr>
+          <w:lang w:eastAsia="ko-KR"/>
+        </w:rPr>
+        <w:t xml:space="preserve"> function </w:t>
+      </w:r>
+      <w:r>
+        <w:rPr>
+          <w:lang w:eastAsia="ko-KR"/>
+        </w:rPr>
+        <w:t>is called when a circle gesture is detected. In the scope of this function is to detect if the circle gesture was clockwise or counter-clockwise; this is achieved by computing a dot product with the direction vector and the gesture normal vector. Finally, the</w:t>
+      </w:r>
+      <w:r>
+        <w:rPr>
+          <w:lang w:eastAsia="ko-KR"/>
+        </w:rPr>
+        <w:t xml:space="preserve"> </w:t>
+      </w:r>
+      <w:r>
+        <w:rPr>
+          <w:i/>
+          <w:lang w:eastAsia="ko-KR"/>
+        </w:rPr>
+        <w:t>Controller</w:t>
+      </w:r>
+      <w:r>
+        <w:rPr>
+          <w:lang w:eastAsia="ko-KR"/>
+        </w:rPr>
+        <w:t xml:space="preserve"> is being called with the appropriate direction of the circle gesture.</w:t>
+      </w:r>
+    </w:p>
+    <w:p>
+      <w:pPr>
+        <w:rPr>
+          <w:lang w:eastAsia="ko-KR"/>
+        </w:rPr>
+      </w:pPr>
+      <w:r>
+        <w:rPr>
+          <w:i/>
+          <w:lang w:eastAsia="ko-KR"/>
+        </w:rPr>
         <w:lastRenderedPageBreak/>
-        <w:t>HandleCircle</w:t>
-      </w:r>
-      <w:r>
-        <w:rPr>
-          <w:lang w:eastAsia="ko-KR"/>
-        </w:rPr>
-        <w:t xml:space="preserve"> function </w:t>
-      </w:r>
-      <w:r>
-        <w:rPr>
-          <w:lang w:eastAsia="ko-KR"/>
-        </w:rPr>
-        <w:t>is called when a circle gesture is detected. In the scope of this function is to detect if the circle gesture was clockwise or counter-clockwise; this is achieved by computing a dot product with the direction vector and the gesture normal vector. Finally, the</w:t>
-      </w:r>
-      <w:r>
-        <w:rPr>
-          <w:lang w:eastAsia="ko-KR"/>
-        </w:rPr>
-        <w:t xml:space="preserve"> </w:t>
-      </w:r>
-      <w:r>
-        <w:rPr>
-          <w:i/>
-          <w:lang w:eastAsia="ko-KR"/>
-        </w:rPr>
-        <w:t>Controller</w:t>
-      </w:r>
-      <w:r>
-        <w:rPr>
-          <w:lang w:eastAsia="ko-KR"/>
-        </w:rPr>
-        <w:t xml:space="preserve"> is being called with the appropriate direction of the circle gesture.</w:t>
-      </w:r>
-    </w:p>
-    <w:p>
-      <w:pPr>
-        <w:rPr>
-          <w:lang w:eastAsia="ko-KR"/>
-        </w:rPr>
-      </w:pPr>
-      <w:r>
-        <w:rPr>
-          <w:i/>
-          <w:lang w:eastAsia="ko-KR"/>
-        </w:rPr>
         <w:t>HandleKeyTap</w:t>
       </w:r>
       <w:r>
@@ -26412,7 +26477,7 @@
       <w:pPr>
         <w:pStyle w:val="Heading2"/>
       </w:pPr>
-      <w:bookmarkStart w:id="80" w:name="_Toc397981757"/>
+      <w:bookmarkStart w:id="80" w:name="_Toc398017347"/>
       <w:r>
         <w:lastRenderedPageBreak/>
         <w:t>Controller.js</w:t>
@@ -27731,7 +27796,7 @@
       <w:pPr>
         <w:pStyle w:val="Heading2"/>
       </w:pPr>
-      <w:bookmarkStart w:id="81" w:name="_Toc397981758"/>
+      <w:bookmarkStart w:id="81" w:name="_Toc398017348"/>
       <w:r>
         <w:t>MapsController.js</w:t>
       </w:r>
@@ -28247,7 +28312,7 @@
       <w:pPr>
         <w:pStyle w:val="Heading2"/>
       </w:pPr>
-      <w:bookmarkStart w:id="82" w:name="_Toc397981759"/>
+      <w:bookmarkStart w:id="82" w:name="_Toc398017349"/>
       <w:r>
         <w:t>General guidelines</w:t>
       </w:r>
@@ -28295,7 +28360,7 @@
           <w:lang w:val="en-US"/>
         </w:rPr>
       </w:pPr>
-      <w:bookmarkStart w:id="83" w:name="_Toc397981760"/>
+      <w:bookmarkStart w:id="83" w:name="_Toc398017350"/>
       <w:r>
         <w:rPr>
           <w:lang w:val="en-US"/>
@@ -28458,7 +28523,7 @@
           <w:lang w:val="en-US"/>
         </w:rPr>
       </w:pPr>
-      <w:bookmarkStart w:id="84" w:name="_Toc397981761"/>
+      <w:bookmarkStart w:id="84" w:name="_Toc398017351"/>
       <w:r>
         <w:rPr>
           <w:lang w:val="en-US"/>
@@ -28621,7 +28686,7 @@
           <w:lang w:val="en-US"/>
         </w:rPr>
       </w:pPr>
-      <w:bookmarkStart w:id="85" w:name="_Toc397981762"/>
+      <w:bookmarkStart w:id="85" w:name="_Toc398017352"/>
       <w:r>
         <w:rPr>
           <w:lang w:val="en-US"/>
@@ -28661,7 +28726,7 @@
       <w:pPr>
         <w:pStyle w:val="Heading2"/>
       </w:pPr>
-      <w:bookmarkStart w:id="86" w:name="_Toc397981763"/>
+      <w:bookmarkStart w:id="86" w:name="_Toc398017353"/>
       <w:r>
         <w:t>Leap Motion precision and reliability</w:t>
       </w:r>
@@ -28677,7 +28742,7 @@
           <w:lang w:val="en-US"/>
         </w:rPr>
       </w:pPr>
-      <w:bookmarkStart w:id="87" w:name="_Toc397981764"/>
+      <w:bookmarkStart w:id="87" w:name="_Toc398017354"/>
       <w:r>
         <w:rPr>
           <w:lang w:val="en-US"/>
@@ -28837,6 +28902,7 @@
           <w:id w:val="-977376853"/>
           <w:citation/>
         </w:sdtPr>
+        <w:sdtEndPr/>
         <w:sdtContent>
           <w:r>
             <w:rPr>
@@ -30112,7 +30178,7 @@
       <w:pPr>
         <w:pStyle w:val="Heading2"/>
       </w:pPr>
-      <w:bookmarkStart w:id="88" w:name="_Toc397981765"/>
+      <w:bookmarkStart w:id="88" w:name="_Toc398017355"/>
       <w:r>
         <w:t>Performance</w:t>
       </w:r>
@@ -30125,7 +30191,7 @@
           <w:lang w:val="en-US"/>
         </w:rPr>
       </w:pPr>
-      <w:bookmarkStart w:id="89" w:name="_Toc397981766"/>
+      <w:bookmarkStart w:id="89" w:name="_Toc398017356"/>
       <w:r>
         <w:rPr>
           <w:lang w:val="en-US"/>
@@ -30266,7 +30332,7 @@
           <w:lang w:val="en-US"/>
         </w:rPr>
       </w:pPr>
-      <w:bookmarkStart w:id="90" w:name="_Toc397981767"/>
+      <w:bookmarkStart w:id="90" w:name="_Toc398017357"/>
       <w:r>
         <w:rPr>
           <w:lang w:val="en-US"/>
@@ -30724,7 +30790,7 @@
           <w:lang w:val="en-US"/>
         </w:rPr>
       </w:pPr>
-      <w:bookmarkStart w:id="91" w:name="_Toc397981768"/>
+      <w:bookmarkStart w:id="91" w:name="_Toc398017358"/>
       <w:r>
         <w:rPr>
           <w:lang w:val="en-US"/>
@@ -30924,7 +30990,7 @@
         </w:rPr>
       </w:pPr>
       <w:bookmarkStart w:id="92" w:name="_Toc294604993"/>
-      <w:bookmarkStart w:id="93" w:name="_Toc397981769"/>
+      <w:bookmarkStart w:id="93" w:name="_Toc398017359"/>
       <w:r>
         <w:rPr>
           <w:lang w:val="en-US"/>
@@ -30950,7 +31016,7 @@
       <w:pPr>
         <w:pStyle w:val="Heading2"/>
       </w:pPr>
-      <w:bookmarkStart w:id="94" w:name="_Toc397981770"/>
+      <w:bookmarkStart w:id="94" w:name="_Toc398017360"/>
       <w:r>
         <w:t>System requirements</w:t>
       </w:r>
@@ -31419,7 +31485,7 @@
       <w:pPr>
         <w:pStyle w:val="Heading2"/>
       </w:pPr>
-      <w:bookmarkStart w:id="95" w:name="_Toc397981771"/>
+      <w:bookmarkStart w:id="95" w:name="_Toc398017361"/>
       <w:r>
         <w:lastRenderedPageBreak/>
         <w:t>Manual for developers</w:t>
@@ -31446,7 +31512,7 @@
           <w:lang w:val="en-US"/>
         </w:rPr>
       </w:pPr>
-      <w:bookmarkStart w:id="96" w:name="_Toc397981772"/>
+      <w:bookmarkStart w:id="96" w:name="_Toc398017362"/>
       <w:r>
         <w:rPr>
           <w:lang w:val="en-US"/>
@@ -32158,7 +32224,7 @@
           <w:lang w:val="en-US"/>
         </w:rPr>
       </w:pPr>
-      <w:bookmarkStart w:id="97" w:name="_Toc397981773"/>
+      <w:bookmarkStart w:id="97" w:name="_Toc398017363"/>
       <w:r>
         <w:rPr>
           <w:lang w:val="en-US"/>
@@ -32293,6 +32359,7 @@
           <w:id w:val="1258326043"/>
           <w:citation/>
         </w:sdtPr>
+        <w:sdtEndPr/>
         <w:sdtContent>
           <w:r>
             <w:rPr>
@@ -33081,7 +33148,7 @@
           <w:lang w:val="en-US"/>
         </w:rPr>
       </w:pPr>
-      <w:bookmarkStart w:id="98" w:name="_Toc397981774"/>
+      <w:bookmarkStart w:id="98" w:name="_Toc398017364"/>
       <w:r>
         <w:rPr>
           <w:lang w:val="en-US"/>
@@ -33178,7 +33245,7 @@
       <w:pPr>
         <w:pStyle w:val="Heading2"/>
       </w:pPr>
-      <w:bookmarkStart w:id="99" w:name="_Toc397981775"/>
+      <w:bookmarkStart w:id="99" w:name="_Toc398017365"/>
       <w:r>
         <w:lastRenderedPageBreak/>
         <w:t>Manual for end users</w:t>
@@ -33989,7 +34056,7 @@
           <w:lang w:val="en-US"/>
         </w:rPr>
       </w:pPr>
-      <w:bookmarkStart w:id="100" w:name="_Toc397981776"/>
+      <w:bookmarkStart w:id="100" w:name="_Toc398017366"/>
       <w:r>
         <w:rPr>
           <w:lang w:val="en-US"/>
@@ -34020,7 +34087,7 @@
       <w:pPr>
         <w:pStyle w:val="Heading2"/>
       </w:pPr>
-      <w:bookmarkStart w:id="101" w:name="_Toc397981777"/>
+      <w:bookmarkStart w:id="101" w:name="_Toc398017367"/>
       <w:r>
         <w:t>Results achieved</w:t>
       </w:r>
@@ -34105,7 +34172,7 @@
       <w:pPr>
         <w:pStyle w:val="Heading2"/>
       </w:pPr>
-      <w:bookmarkStart w:id="102" w:name="_Toc397981778"/>
+      <w:bookmarkStart w:id="102" w:name="_Toc398017368"/>
       <w:r>
         <w:t xml:space="preserve">Further </w:t>
       </w:r>
@@ -34267,7 +34334,7 @@
         </w:sectPr>
       </w:pPr>
     </w:p>
-    <w:bookmarkStart w:id="103" w:name="_Toc397981779" w:displacedByCustomXml="next"/>
+    <w:bookmarkStart w:id="103" w:name="_Toc398017369" w:displacedByCustomXml="next"/>
     <w:sdt>
       <w:sdtPr>
         <w:rPr>
@@ -34281,6 +34348,7 @@
           <w:docPartUnique/>
         </w:docPartObj>
       </w:sdtPr>
+      <w:sdtEndPr/>
       <w:sdtContent>
         <w:p>
           <w:pPr>
@@ -34302,6 +34370,7 @@
             <w:id w:val="111145805"/>
             <w:bibliography/>
           </w:sdtPr>
+          <w:sdtEndPr/>
           <w:sdtContent>
             <w:p>
               <w:pPr>
@@ -35083,24 +35152,6 @@
       <w:ind w:firstLine="0"/>
       <w:jc w:val="center"/>
     </w:pPr>
-    <w:r>
-      <w:fldChar w:fldCharType="begin"/>
-    </w:r>
-    <w:r>
-      <w:instrText xml:space="preserve"> PAGE   \* MERGEFORMAT </w:instrText>
-    </w:r>
-    <w:r>
-      <w:fldChar w:fldCharType="separate"/>
-    </w:r>
-    <w:r>
-      <w:rPr>
-        <w:noProof/>
-      </w:rPr>
-      <w:t>3</w:t>
-    </w:r>
-    <w:r>
-      <w:fldChar w:fldCharType="end"/>
-    </w:r>
   </w:p>
   <w:p>
     <w:pPr>
@@ -35131,7 +35182,7 @@
       <w:rPr>
         <w:noProof/>
       </w:rPr>
-      <w:t>15</w:t>
+      <w:t>14</w:t>
     </w:r>
     <w:r>
       <w:fldChar w:fldCharType="end"/>
@@ -35582,10 +35633,6 @@
   <w:p>
     <w:pPr>
       <w:pStyle w:val="Header"/>
-      <w:pBdr>
-        <w:bottom w:val="single" w:sz="4" w:space="1" w:color="auto"/>
-      </w:pBdr>
-      <w:jc w:val="center"/>
     </w:pPr>
   </w:p>
 </w:hdr>
@@ -39983,6 +40030,7 @@
   <w:style w:type="character" w:default="1" w:styleId="DefaultParagraphFont">
     <w:name w:val="Default Paragraph Font"/>
     <w:uiPriority w:val="1"/>
+    <w:semiHidden/>
     <w:unhideWhenUsed/>
   </w:style>
   <w:style w:type="table" w:default="1" w:styleId="TableNormal">
@@ -41256,7 +41304,7 @@
 </file>
 
 <file path=customXml/itemProps1.xml><?xml version="1.0" encoding="utf-8"?>
-<ds:datastoreItem xmlns:ds="http://schemas.openxmlformats.org/officeDocument/2006/customXml" ds:itemID="{3BC5CD91-D81F-4DEA-8FF3-B20F4AECC9B0}">
+<ds:datastoreItem xmlns:ds="http://schemas.openxmlformats.org/officeDocument/2006/customXml" ds:itemID="{41ED98A3-62D2-4352-86F6-FA36B7F7BCBC}">
   <ds:schemaRefs>
     <ds:schemaRef ds:uri="http://schemas.openxmlformats.org/officeDocument/2006/bibliography"/>
   </ds:schemaRefs>

</xml_diff>